<commit_message>
Versión 3 de Prototipos de Sistema
</commit_message>
<xml_diff>
--- a/Desarrollo/comparape/SCPPN_PS.docx
+++ b/Desarrollo/comparape/SCPPN_PS.docx
@@ -111,19 +111,30 @@
           <w:sz w:val="36"/>
         </w:rPr>
       </w:pPr>
+    </w:p>
+    <w:p>
+      <w:pPr>
+        <w:ind w:left="4253"/>
+        <w:jc w:val="center"/>
+        <w:rPr>
+          <w:b/>
+          <w:sz w:val="36"/>
+        </w:rPr>
+      </w:pPr>
+      <w:bookmarkStart w:id="3" w:name="_GoBack"/>
       <w:r>
         <w:rPr>
           <w:noProof/>
           <w:lang w:eastAsia="es-PE"/>
         </w:rPr>
         <w:drawing>
-          <wp:anchor distT="0" distB="0" distL="114300" distR="114300" simplePos="0" relativeHeight="251663360" behindDoc="1" locked="0" layoutInCell="1" allowOverlap="1" wp14:anchorId="5FF1AE7E" wp14:editId="428115F3">
+          <wp:anchor distT="0" distB="0" distL="114300" distR="114300" simplePos="0" relativeHeight="251662336" behindDoc="1" locked="0" layoutInCell="1" allowOverlap="1" wp14:anchorId="68C278BA" wp14:editId="50DA478C">
             <wp:simplePos x="0" y="0"/>
             <wp:positionH relativeFrom="column">
-              <wp:posOffset>624840</wp:posOffset>
+              <wp:posOffset>668020</wp:posOffset>
             </wp:positionH>
             <wp:positionV relativeFrom="paragraph">
-              <wp:posOffset>312420</wp:posOffset>
+              <wp:posOffset>28575</wp:posOffset>
             </wp:positionV>
             <wp:extent cx="1033668" cy="943292"/>
             <wp:effectExtent l="0" t="0" r="0" b="0"/>
@@ -180,16 +191,7 @@
           </wp:anchor>
         </w:drawing>
       </w:r>
-    </w:p>
-    <w:p>
-      <w:pPr>
-        <w:ind w:left="4253"/>
-        <w:jc w:val="center"/>
-        <w:rPr>
-          <w:b/>
-          <w:sz w:val="36"/>
-        </w:rPr>
-      </w:pPr>
+      <w:bookmarkEnd w:id="3"/>
       <w:r>
         <w:rPr>
           <w:noProof/>
@@ -198,7 +200,7 @@
         <mc:AlternateContent>
           <mc:Choice Requires="wps">
             <w:drawing>
-              <wp:anchor distT="0" distB="0" distL="114300" distR="114300" simplePos="0" relativeHeight="251660288" behindDoc="0" locked="0" layoutInCell="1" allowOverlap="1" wp14:anchorId="5304A7DD" wp14:editId="74A89F9A">
+              <wp:anchor distT="0" distB="0" distL="114300" distR="114300" simplePos="0" relativeHeight="251660288" behindDoc="0" locked="0" layoutInCell="1" allowOverlap="1" wp14:anchorId="5304A7DD" wp14:editId="57DAF3C7">
                 <wp:simplePos x="0" y="0"/>
                 <wp:positionH relativeFrom="column">
                   <wp:posOffset>2455545</wp:posOffset>
@@ -251,9 +253,9 @@
               </wp:anchor>
             </w:drawing>
           </mc:Choice>
-          <mc:Fallback xmlns:cx1="http://schemas.microsoft.com/office/drawing/2015/9/8/chartex">
+          <mc:Fallback>
             <w:pict>
-              <v:line w14:anchorId="7F2F810D" id="Conector recto 12" o:spid="_x0000_s1026" style="position:absolute;flip:y;z-index:251660288;visibility:visible;mso-wrap-style:square;mso-width-percent:0;mso-height-percent:0;mso-wrap-distance-left:9pt;mso-wrap-distance-top:0;mso-wrap-distance-right:9pt;mso-wrap-distance-bottom:0;mso-position-horizontal:absolute;mso-position-horizontal-relative:text;mso-position-vertical:absolute;mso-position-vertical-relative:text;mso-width-percent:0;mso-height-percent:0;mso-width-relative:margin;mso-height-relative:margin" from="193.35pt,18.25pt" to="465.5pt,18.25pt" o:gfxdata="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" strokecolor="black [3200]" strokeweight=".5pt">
+              <v:line w14:anchorId="32461722" id="Conector recto 12" o:spid="_x0000_s1026" style="position:absolute;flip:y;z-index:251660288;visibility:visible;mso-wrap-style:square;mso-width-percent:0;mso-height-percent:0;mso-wrap-distance-left:9pt;mso-wrap-distance-top:0;mso-wrap-distance-right:9pt;mso-wrap-distance-bottom:0;mso-position-horizontal:absolute;mso-position-horizontal-relative:text;mso-position-vertical:absolute;mso-position-vertical-relative:text;mso-width-percent:0;mso-height-percent:0;mso-width-relative:margin;mso-height-relative:margin" from="193.35pt,18.25pt" to="465.5pt,18.25pt" o:gfxdata="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" strokecolor="black [3200]" strokeweight=".5pt">
                 <v:stroke joinstyle="miter"/>
               </v:line>
             </w:pict>
@@ -472,7 +474,7 @@
           <w:b/>
           <w:sz w:val="36"/>
         </w:rPr>
-        <w:t>2</w:t>
+        <w:t>3</w:t>
       </w:r>
       <w:r>
         <w:rPr>
@@ -1052,6 +1054,7 @@
         <w:tc>
           <w:tcPr>
             <w:tcW w:w="1376" w:type="dxa"/>
+            <w:vAlign w:val="center"/>
           </w:tcPr>
           <w:p>
             <w:pPr>
@@ -1114,6 +1117,7 @@
         <w:tc>
           <w:tcPr>
             <w:tcW w:w="974" w:type="dxa"/>
+            <w:vAlign w:val="center"/>
           </w:tcPr>
           <w:p>
             <w:pPr>
@@ -1151,6 +1155,7 @@
         <w:tc>
           <w:tcPr>
             <w:tcW w:w="2593" w:type="dxa"/>
+            <w:vAlign w:val="center"/>
           </w:tcPr>
           <w:p>
             <w:pPr>
@@ -1231,6 +1236,7 @@
         <w:tc>
           <w:tcPr>
             <w:tcW w:w="709" w:type="dxa"/>
+            <w:vAlign w:val="center"/>
           </w:tcPr>
           <w:p>
             <w:pPr>
@@ -1264,6 +1270,7 @@
         <w:tc>
           <w:tcPr>
             <w:tcW w:w="1034" w:type="dxa"/>
+            <w:vAlign w:val="center"/>
           </w:tcPr>
           <w:p>
             <w:pPr>
@@ -1289,6 +1296,7 @@
         <w:tc>
           <w:tcPr>
             <w:tcW w:w="1376" w:type="dxa"/>
+            <w:vAlign w:val="center"/>
           </w:tcPr>
           <w:p>
             <w:pPr>
@@ -1310,6 +1318,7 @@
         <w:tc>
           <w:tcPr>
             <w:tcW w:w="974" w:type="dxa"/>
+            <w:vAlign w:val="center"/>
           </w:tcPr>
           <w:p>
             <w:pPr>
@@ -1336,6 +1345,7 @@
         <w:tc>
           <w:tcPr>
             <w:tcW w:w="2593" w:type="dxa"/>
+            <w:vAlign w:val="center"/>
           </w:tcPr>
           <w:p>
             <w:pPr>
@@ -1354,13 +1364,14 @@
                 <w:sz w:val="20"/>
                 <w:lang w:val="en-US"/>
               </w:rPr>
-              <w:t>Version modificada</w:t>
+              <w:t>Versión modificada</w:t>
             </w:r>
           </w:p>
         </w:tc>
         <w:tc>
           <w:tcPr>
             <w:tcW w:w="1152" w:type="dxa"/>
+            <w:vAlign w:val="center"/>
           </w:tcPr>
           <w:p>
             <w:pPr>
@@ -1386,6 +1397,7 @@
         <w:tc>
           <w:tcPr>
             <w:tcW w:w="1584" w:type="dxa"/>
+            <w:vAlign w:val="center"/>
           </w:tcPr>
           <w:p>
             <w:pPr>
@@ -1409,6 +1421,7 @@
         <w:tc>
           <w:tcPr>
             <w:tcW w:w="709" w:type="dxa"/>
+            <w:vAlign w:val="center"/>
           </w:tcPr>
           <w:p>
             <w:pPr>
@@ -1450,6 +1463,7 @@
         <w:tc>
           <w:tcPr>
             <w:tcW w:w="1034" w:type="dxa"/>
+            <w:vAlign w:val="center"/>
           </w:tcPr>
           <w:p>
             <w:pPr>
@@ -1461,11 +1475,19 @@
                 <w:sz w:val="20"/>
               </w:rPr>
             </w:pPr>
+            <w:r>
+              <w:rPr>
+                <w:rFonts w:cs="Calibri"/>
+                <w:sz w:val="20"/>
+              </w:rPr>
+              <w:t>3.0</w:t>
+            </w:r>
           </w:p>
         </w:tc>
         <w:tc>
           <w:tcPr>
             <w:tcW w:w="1376" w:type="dxa"/>
+            <w:vAlign w:val="center"/>
           </w:tcPr>
           <w:p>
             <w:pPr>
@@ -1476,11 +1498,18 @@
                 <w:rFonts w:cs="Calibri"/>
               </w:rPr>
             </w:pPr>
+            <w:r>
+              <w:rPr>
+                <w:rFonts w:cs="Calibri"/>
+              </w:rPr>
+              <w:t>31.12.2020</w:t>
+            </w:r>
           </w:p>
         </w:tc>
         <w:tc>
           <w:tcPr>
             <w:tcW w:w="974" w:type="dxa"/>
+            <w:vAlign w:val="center"/>
           </w:tcPr>
           <w:p>
             <w:pPr>
@@ -1493,11 +1522,20 @@
                 <w:lang w:val="en-US"/>
               </w:rPr>
             </w:pPr>
+            <w:r>
+              <w:rPr>
+                <w:rFonts w:cs="Calibri"/>
+                <w:sz w:val="20"/>
+                <w:lang w:val="en-US"/>
+              </w:rPr>
+              <w:t>JG</w:t>
+            </w:r>
           </w:p>
         </w:tc>
         <w:tc>
           <w:tcPr>
             <w:tcW w:w="2593" w:type="dxa"/>
+            <w:vAlign w:val="center"/>
           </w:tcPr>
           <w:p>
             <w:pPr>
@@ -1510,11 +1548,20 @@
                 <w:lang w:val="en-US"/>
               </w:rPr>
             </w:pPr>
+            <w:r>
+              <w:rPr>
+                <w:rFonts w:cs="Calibri"/>
+                <w:sz w:val="20"/>
+                <w:lang w:val="en-US"/>
+              </w:rPr>
+              <w:t>Versión Final</w:t>
+            </w:r>
           </w:p>
         </w:tc>
         <w:tc>
           <w:tcPr>
             <w:tcW w:w="1152" w:type="dxa"/>
+            <w:vAlign w:val="center"/>
           </w:tcPr>
           <w:p>
             <w:pPr>
@@ -1527,11 +1574,20 @@
                 <w:lang w:val="en-US"/>
               </w:rPr>
             </w:pPr>
+            <w:r>
+              <w:rPr>
+                <w:rFonts w:cs="Calibri"/>
+                <w:sz w:val="20"/>
+                <w:lang w:val="en-US"/>
+              </w:rPr>
+              <w:t>R, A</w:t>
+            </w:r>
           </w:p>
         </w:tc>
         <w:tc>
           <w:tcPr>
             <w:tcW w:w="1584" w:type="dxa"/>
+            <w:vAlign w:val="center"/>
           </w:tcPr>
           <w:p>
             <w:pPr>
@@ -1802,6 +1858,36 @@
         <w:rPr>
           <w:lang w:eastAsia="es-ES"/>
         </w:rPr>
+        <w:br w:type="page"/>
+      </w:r>
+    </w:p>
+    <w:p>
+      <w:pPr>
+        <w:jc w:val="center"/>
+        <w:rPr>
+          <w:b/>
+        </w:rPr>
+      </w:pPr>
+      <w:r>
+        <w:rPr>
+          <w:b/>
+        </w:rPr>
+        <w:lastRenderedPageBreak/>
+        <w:t>Tabla de contenido</w:t>
+      </w:r>
+    </w:p>
+    <w:p/>
+    <w:p>
+      <w:pPr>
+        <w:spacing w:after="160"/>
+        <w:jc w:val="left"/>
+        <w:rPr>
+          <w:rFonts w:eastAsia="Times New Roman" w:cs="Arial"/>
+          <w:b/>
+          <w:szCs w:val="24"/>
+        </w:rPr>
+      </w:pPr>
+      <w:r>
         <w:br w:type="page"/>
       </w:r>
     </w:p>
@@ -2647,6 +2733,1250 @@
     </w:p>
     <w:p>
       <w:pPr>
+        <w:spacing w:after="0" w:line="360" w:lineRule="auto"/>
+        <w:jc w:val="center"/>
+        <w:rPr>
+          <w:rFonts w:ascii="Arial" w:eastAsia="Arial" w:hAnsi="Arial" w:cs="Arial"/>
+          <w:b/>
+          <w:sz w:val="24"/>
+          <w:szCs w:val="24"/>
+        </w:rPr>
+      </w:pPr>
+    </w:p>
+    <w:p>
+      <w:pPr>
+        <w:pBdr>
+          <w:top w:val="nil"/>
+          <w:left w:val="nil"/>
+          <w:bottom w:val="nil"/>
+          <w:right w:val="nil"/>
+          <w:between w:val="nil"/>
+        </w:pBdr>
+        <w:tabs>
+          <w:tab w:val="left" w:pos="851"/>
+          <w:tab w:val="left" w:pos="851"/>
+        </w:tabs>
+        <w:spacing w:after="160" w:line="240" w:lineRule="auto"/>
+        <w:jc w:val="left"/>
+        <w:rPr>
+          <w:rFonts w:ascii="Arial" w:eastAsia="Arial" w:hAnsi="Arial" w:cs="Arial"/>
+          <w:color w:val="000000"/>
+          <w:sz w:val="24"/>
+          <w:szCs w:val="24"/>
+        </w:rPr>
+      </w:pPr>
+      <w:bookmarkStart w:id="4" w:name="_heading=h.3l18frh" w:colFirst="0" w:colLast="0"/>
+      <w:bookmarkEnd w:id="4"/>
+      <w:r>
+        <w:rPr>
+          <w:rFonts w:ascii="Arial" w:eastAsia="Arial" w:hAnsi="Arial" w:cs="Arial"/>
+          <w:b/>
+          <w:color w:val="000000"/>
+          <w:sz w:val="24"/>
+          <w:szCs w:val="24"/>
+        </w:rPr>
+        <w:lastRenderedPageBreak/>
+        <w:t>Sistemas de Navegación:</w:t>
+      </w:r>
+    </w:p>
+    <w:p>
+      <w:pPr>
+        <w:numPr>
+          <w:ilvl w:val="0"/>
+          <w:numId w:val="38"/>
+        </w:numPr>
+        <w:pBdr>
+          <w:top w:val="nil"/>
+          <w:left w:val="nil"/>
+          <w:bottom w:val="nil"/>
+          <w:right w:val="nil"/>
+          <w:between w:val="nil"/>
+        </w:pBdr>
+        <w:spacing w:after="0" w:line="360" w:lineRule="auto"/>
+        <w:ind w:left="284" w:hanging="284"/>
+        <w:rPr>
+          <w:color w:val="000000"/>
+        </w:rPr>
+      </w:pPr>
+      <w:r>
+        <w:rPr>
+          <w:rFonts w:ascii="Arial" w:eastAsia="Arial" w:hAnsi="Arial" w:cs="Arial"/>
+          <w:b/>
+          <w:sz w:val="24"/>
+          <w:szCs w:val="24"/>
+        </w:rPr>
+        <w:t>Barra de aplicaciones</w:t>
+      </w:r>
+    </w:p>
+    <w:p>
+      <w:pPr>
+        <w:pBdr>
+          <w:top w:val="nil"/>
+          <w:left w:val="nil"/>
+          <w:bottom w:val="nil"/>
+          <w:right w:val="nil"/>
+          <w:between w:val="nil"/>
+        </w:pBdr>
+        <w:spacing w:after="0" w:line="360" w:lineRule="auto"/>
+        <w:ind w:left="284"/>
+        <w:rPr>
+          <w:rFonts w:ascii="Arial" w:eastAsia="Arial" w:hAnsi="Arial" w:cs="Arial"/>
+          <w:sz w:val="24"/>
+          <w:szCs w:val="24"/>
+        </w:rPr>
+      </w:pPr>
+      <w:r>
+        <w:rPr>
+          <w:rFonts w:ascii="Arial" w:eastAsia="Arial" w:hAnsi="Arial" w:cs="Arial"/>
+          <w:sz w:val="24"/>
+          <w:szCs w:val="24"/>
+        </w:rPr>
+        <w:t>Muestra información y acciones relacionadas con la pantalla actual. Se emplea para mostrar en qué pantalla (opción) nos encontramos.</w:t>
+      </w:r>
+    </w:p>
+    <w:p>
+      <w:pPr>
+        <w:spacing w:after="0" w:line="360" w:lineRule="auto"/>
+        <w:ind w:left="284"/>
+        <w:rPr>
+          <w:rFonts w:ascii="Arial" w:eastAsia="Arial" w:hAnsi="Arial" w:cs="Arial"/>
+          <w:sz w:val="24"/>
+          <w:szCs w:val="24"/>
+        </w:rPr>
+      </w:pPr>
+      <w:r>
+        <w:rPr>
+          <w:rFonts w:ascii="Arial" w:eastAsia="Arial" w:hAnsi="Arial" w:cs="Arial"/>
+          <w:b/>
+          <w:sz w:val="24"/>
+          <w:szCs w:val="24"/>
+        </w:rPr>
+        <w:t>Aplicación móvil:</w:t>
+      </w:r>
+    </w:p>
+    <w:p>
+      <w:pPr>
+        <w:spacing w:after="0" w:line="360" w:lineRule="auto"/>
+        <w:jc w:val="center"/>
+        <w:rPr>
+          <w:rFonts w:ascii="Arial" w:eastAsia="Arial" w:hAnsi="Arial" w:cs="Arial"/>
+          <w:sz w:val="24"/>
+          <w:szCs w:val="24"/>
+        </w:rPr>
+      </w:pPr>
+      <w:r>
+        <w:rPr>
+          <w:noProof/>
+          <w:lang w:eastAsia="es-PE"/>
+        </w:rPr>
+        <w:drawing>
+          <wp:inline distT="114300" distB="114300" distL="114300" distR="114300" wp14:anchorId="3AF97386" wp14:editId="0ED1C1CF">
+            <wp:extent cx="3381375" cy="2362200"/>
+            <wp:effectExtent l="0" t="0" r="0" b="0"/>
+            <wp:docPr id="4396" name="image57.jpg"/>
+            <wp:cNvGraphicFramePr/>
+            <a:graphic xmlns:a="http://schemas.openxmlformats.org/drawingml/2006/main">
+              <a:graphicData uri="http://schemas.openxmlformats.org/drawingml/2006/picture">
+                <pic:pic xmlns:pic="http://schemas.openxmlformats.org/drawingml/2006/picture">
+                  <pic:nvPicPr>
+                    <pic:cNvPr id="0" name="image57.jpg"/>
+                    <pic:cNvPicPr preferRelativeResize="0"/>
+                  </pic:nvPicPr>
+                  <pic:blipFill>
+                    <a:blip r:embed="rId15"/>
+                    <a:srcRect/>
+                    <a:stretch>
+                      <a:fillRect/>
+                    </a:stretch>
+                  </pic:blipFill>
+                  <pic:spPr>
+                    <a:xfrm>
+                      <a:off x="0" y="0"/>
+                      <a:ext cx="3381375" cy="2362200"/>
+                    </a:xfrm>
+                    <a:prstGeom prst="rect">
+                      <a:avLst/>
+                    </a:prstGeom>
+                    <a:ln/>
+                  </pic:spPr>
+                </pic:pic>
+              </a:graphicData>
+            </a:graphic>
+          </wp:inline>
+        </w:drawing>
+      </w:r>
+    </w:p>
+    <w:p>
+      <w:pPr>
+        <w:spacing w:after="0" w:line="360" w:lineRule="auto"/>
+        <w:jc w:val="center"/>
+        <w:rPr>
+          <w:rFonts w:ascii="Arial" w:eastAsia="Arial" w:hAnsi="Arial" w:cs="Arial"/>
+          <w:sz w:val="24"/>
+          <w:szCs w:val="24"/>
+        </w:rPr>
+      </w:pPr>
+    </w:p>
+    <w:p>
+      <w:pPr>
+        <w:spacing w:after="0" w:line="360" w:lineRule="auto"/>
+        <w:jc w:val="center"/>
+        <w:rPr>
+          <w:rFonts w:ascii="Arial" w:eastAsia="Arial" w:hAnsi="Arial" w:cs="Arial"/>
+          <w:sz w:val="24"/>
+          <w:szCs w:val="24"/>
+        </w:rPr>
+      </w:pPr>
+    </w:p>
+    <w:p>
+      <w:pPr>
+        <w:numPr>
+          <w:ilvl w:val="0"/>
+          <w:numId w:val="38"/>
+        </w:numPr>
+        <w:pBdr>
+          <w:top w:val="nil"/>
+          <w:left w:val="nil"/>
+          <w:bottom w:val="nil"/>
+          <w:right w:val="nil"/>
+          <w:between w:val="nil"/>
+        </w:pBdr>
+        <w:spacing w:after="0" w:line="360" w:lineRule="auto"/>
+        <w:ind w:left="284" w:hanging="284"/>
+        <w:rPr>
+          <w:rFonts w:ascii="Arial" w:eastAsia="Arial" w:hAnsi="Arial" w:cs="Arial"/>
+          <w:b/>
+          <w:color w:val="000000"/>
+          <w:sz w:val="24"/>
+          <w:szCs w:val="24"/>
+        </w:rPr>
+      </w:pPr>
+      <w:r>
+        <w:rPr>
+          <w:rFonts w:ascii="Arial" w:eastAsia="Arial" w:hAnsi="Arial" w:cs="Arial"/>
+          <w:b/>
+          <w:sz w:val="24"/>
+          <w:szCs w:val="24"/>
+        </w:rPr>
+        <w:t>Barra lateral</w:t>
+      </w:r>
+    </w:p>
+    <w:p>
+      <w:pPr>
+        <w:spacing w:after="0" w:line="360" w:lineRule="auto"/>
+        <w:ind w:left="284"/>
+        <w:rPr>
+          <w:rFonts w:ascii="Arial" w:eastAsia="Arial" w:hAnsi="Arial" w:cs="Arial"/>
+          <w:sz w:val="24"/>
+          <w:szCs w:val="24"/>
+        </w:rPr>
+      </w:pPr>
+      <w:r>
+        <w:rPr>
+          <w:rFonts w:ascii="Arial" w:eastAsia="Arial" w:hAnsi="Arial" w:cs="Arial"/>
+          <w:sz w:val="24"/>
+          <w:szCs w:val="24"/>
+        </w:rPr>
+        <w:t>Muestra información y acciones relacionadas con la pantalla actual. Se emplea para mostrar en qué pantalla (opción) nos encontramos.</w:t>
+      </w:r>
+    </w:p>
+    <w:p>
+      <w:pPr>
+        <w:pBdr>
+          <w:top w:val="nil"/>
+          <w:left w:val="nil"/>
+          <w:bottom w:val="nil"/>
+          <w:right w:val="nil"/>
+          <w:between w:val="nil"/>
+        </w:pBdr>
+        <w:spacing w:after="0" w:line="360" w:lineRule="auto"/>
+        <w:ind w:left="720" w:hanging="436"/>
+        <w:rPr>
+          <w:rFonts w:ascii="Arial" w:eastAsia="Arial" w:hAnsi="Arial" w:cs="Arial"/>
+          <w:b/>
+          <w:sz w:val="24"/>
+          <w:szCs w:val="24"/>
+        </w:rPr>
+      </w:pPr>
+      <w:r>
+        <w:rPr>
+          <w:rFonts w:ascii="Arial" w:eastAsia="Arial" w:hAnsi="Arial" w:cs="Arial"/>
+          <w:b/>
+          <w:sz w:val="24"/>
+          <w:szCs w:val="24"/>
+        </w:rPr>
+        <w:t>Aplicación web:</w:t>
+      </w:r>
+    </w:p>
+    <w:p>
+      <w:pPr>
+        <w:pBdr>
+          <w:top w:val="nil"/>
+          <w:left w:val="nil"/>
+          <w:bottom w:val="nil"/>
+          <w:right w:val="nil"/>
+          <w:between w:val="nil"/>
+        </w:pBdr>
+        <w:spacing w:after="0" w:line="360" w:lineRule="auto"/>
+        <w:jc w:val="center"/>
+        <w:rPr>
+          <w:rFonts w:ascii="Arial" w:eastAsia="Arial" w:hAnsi="Arial" w:cs="Arial"/>
+          <w:b/>
+          <w:sz w:val="24"/>
+          <w:szCs w:val="24"/>
+        </w:rPr>
+      </w:pPr>
+      <w:r>
+        <w:rPr>
+          <w:rFonts w:ascii="Arial" w:eastAsia="Arial" w:hAnsi="Arial" w:cs="Arial"/>
+          <w:b/>
+          <w:noProof/>
+          <w:sz w:val="24"/>
+          <w:szCs w:val="24"/>
+          <w:lang w:eastAsia="es-PE"/>
+        </w:rPr>
+        <w:drawing>
+          <wp:inline distT="114300" distB="114300" distL="114300" distR="114300" wp14:anchorId="2004EBC8" wp14:editId="77D6195E">
+            <wp:extent cx="3743325" cy="2943225"/>
+            <wp:effectExtent l="0" t="0" r="0" b="0"/>
+            <wp:docPr id="4379" name="image43.png"/>
+            <wp:cNvGraphicFramePr/>
+            <a:graphic xmlns:a="http://schemas.openxmlformats.org/drawingml/2006/main">
+              <a:graphicData uri="http://schemas.openxmlformats.org/drawingml/2006/picture">
+                <pic:pic xmlns:pic="http://schemas.openxmlformats.org/drawingml/2006/picture">
+                  <pic:nvPicPr>
+                    <pic:cNvPr id="0" name="image43.png"/>
+                    <pic:cNvPicPr preferRelativeResize="0"/>
+                  </pic:nvPicPr>
+                  <pic:blipFill>
+                    <a:blip r:embed="rId16"/>
+                    <a:srcRect/>
+                    <a:stretch>
+                      <a:fillRect/>
+                    </a:stretch>
+                  </pic:blipFill>
+                  <pic:spPr>
+                    <a:xfrm>
+                      <a:off x="0" y="0"/>
+                      <a:ext cx="3743325" cy="2943225"/>
+                    </a:xfrm>
+                    <a:prstGeom prst="rect">
+                      <a:avLst/>
+                    </a:prstGeom>
+                    <a:ln/>
+                  </pic:spPr>
+                </pic:pic>
+              </a:graphicData>
+            </a:graphic>
+          </wp:inline>
+        </w:drawing>
+      </w:r>
+    </w:p>
+    <w:p>
+      <w:pPr>
+        <w:pBdr>
+          <w:top w:val="nil"/>
+          <w:left w:val="nil"/>
+          <w:bottom w:val="nil"/>
+          <w:right w:val="nil"/>
+          <w:between w:val="nil"/>
+        </w:pBdr>
+        <w:spacing w:after="0" w:line="360" w:lineRule="auto"/>
+        <w:jc w:val="center"/>
+        <w:rPr>
+          <w:rFonts w:ascii="Arial" w:eastAsia="Arial" w:hAnsi="Arial" w:cs="Arial"/>
+          <w:b/>
+          <w:sz w:val="24"/>
+          <w:szCs w:val="24"/>
+        </w:rPr>
+      </w:pPr>
+    </w:p>
+    <w:p>
+      <w:pPr>
+        <w:pBdr>
+          <w:top w:val="nil"/>
+          <w:left w:val="nil"/>
+          <w:bottom w:val="nil"/>
+          <w:right w:val="nil"/>
+          <w:between w:val="nil"/>
+        </w:pBdr>
+        <w:spacing w:after="0" w:line="360" w:lineRule="auto"/>
+        <w:ind w:firstLine="850"/>
+        <w:rPr>
+          <w:rFonts w:ascii="Arial" w:eastAsia="Arial" w:hAnsi="Arial" w:cs="Arial"/>
+          <w:b/>
+          <w:sz w:val="24"/>
+          <w:szCs w:val="24"/>
+        </w:rPr>
+      </w:pPr>
+      <w:r>
+        <w:rPr>
+          <w:rFonts w:ascii="Arial" w:eastAsia="Arial" w:hAnsi="Arial" w:cs="Arial"/>
+          <w:b/>
+          <w:noProof/>
+          <w:sz w:val="24"/>
+          <w:szCs w:val="24"/>
+          <w:lang w:eastAsia="es-PE"/>
+        </w:rPr>
+        <w:lastRenderedPageBreak/>
+        <w:drawing>
+          <wp:inline distT="114300" distB="114300" distL="114300" distR="114300" wp14:anchorId="6B981073" wp14:editId="43BBFBCC">
+            <wp:extent cx="3781425" cy="2952750"/>
+            <wp:effectExtent l="0" t="0" r="0" b="0"/>
+            <wp:docPr id="4331" name="image17.png"/>
+            <wp:cNvGraphicFramePr/>
+            <a:graphic xmlns:a="http://schemas.openxmlformats.org/drawingml/2006/main">
+              <a:graphicData uri="http://schemas.openxmlformats.org/drawingml/2006/picture">
+                <pic:pic xmlns:pic="http://schemas.openxmlformats.org/drawingml/2006/picture">
+                  <pic:nvPicPr>
+                    <pic:cNvPr id="0" name="image17.png"/>
+                    <pic:cNvPicPr preferRelativeResize="0"/>
+                  </pic:nvPicPr>
+                  <pic:blipFill>
+                    <a:blip r:embed="rId17"/>
+                    <a:srcRect/>
+                    <a:stretch>
+                      <a:fillRect/>
+                    </a:stretch>
+                  </pic:blipFill>
+                  <pic:spPr>
+                    <a:xfrm>
+                      <a:off x="0" y="0"/>
+                      <a:ext cx="3781425" cy="2952750"/>
+                    </a:xfrm>
+                    <a:prstGeom prst="rect">
+                      <a:avLst/>
+                    </a:prstGeom>
+                    <a:ln/>
+                  </pic:spPr>
+                </pic:pic>
+              </a:graphicData>
+            </a:graphic>
+          </wp:inline>
+        </w:drawing>
+      </w:r>
+    </w:p>
+    <w:p>
+      <w:pPr>
+        <w:pBdr>
+          <w:top w:val="nil"/>
+          <w:left w:val="nil"/>
+          <w:bottom w:val="nil"/>
+          <w:right w:val="nil"/>
+          <w:between w:val="nil"/>
+        </w:pBdr>
+        <w:spacing w:after="0" w:line="360" w:lineRule="auto"/>
+        <w:ind w:left="720"/>
+        <w:rPr>
+          <w:rFonts w:ascii="Arial" w:eastAsia="Arial" w:hAnsi="Arial" w:cs="Arial"/>
+          <w:b/>
+          <w:sz w:val="24"/>
+          <w:szCs w:val="24"/>
+        </w:rPr>
+      </w:pPr>
+    </w:p>
+    <w:p>
+      <w:pPr>
+        <w:numPr>
+          <w:ilvl w:val="0"/>
+          <w:numId w:val="38"/>
+        </w:numPr>
+        <w:pBdr>
+          <w:top w:val="nil"/>
+          <w:left w:val="nil"/>
+          <w:bottom w:val="nil"/>
+          <w:right w:val="nil"/>
+          <w:between w:val="nil"/>
+        </w:pBdr>
+        <w:spacing w:after="0" w:line="360" w:lineRule="auto"/>
+        <w:ind w:left="284" w:hanging="284"/>
+        <w:rPr>
+          <w:rFonts w:ascii="Arial" w:eastAsia="Arial" w:hAnsi="Arial" w:cs="Arial"/>
+          <w:b/>
+          <w:color w:val="000000"/>
+          <w:sz w:val="24"/>
+          <w:szCs w:val="24"/>
+        </w:rPr>
+      </w:pPr>
+      <w:r>
+        <w:rPr>
+          <w:rFonts w:ascii="Arial" w:eastAsia="Arial" w:hAnsi="Arial" w:cs="Arial"/>
+          <w:b/>
+          <w:color w:val="000000"/>
+          <w:sz w:val="24"/>
+          <w:szCs w:val="24"/>
+        </w:rPr>
+        <w:t>Galerías de imágenes</w:t>
+      </w:r>
+    </w:p>
+    <w:p>
+      <w:pPr>
+        <w:spacing w:after="0" w:line="360" w:lineRule="auto"/>
+        <w:ind w:left="284"/>
+        <w:rPr>
+          <w:rFonts w:ascii="Arial" w:eastAsia="Arial" w:hAnsi="Arial" w:cs="Arial"/>
+          <w:sz w:val="24"/>
+          <w:szCs w:val="24"/>
+        </w:rPr>
+      </w:pPr>
+      <w:r>
+        <w:rPr>
+          <w:rFonts w:ascii="Arial" w:eastAsia="Arial" w:hAnsi="Arial" w:cs="Arial"/>
+          <w:sz w:val="24"/>
+          <w:szCs w:val="24"/>
+        </w:rPr>
+        <w:t>La disposición de imágenes está regida por la retícula propuesta por cada sistema operativo. En caso de que excedan el área disponible, se realiza un recorte generalmente cuadrado de las imágenes a mostrar.</w:t>
+      </w:r>
+    </w:p>
+    <w:p>
+      <w:pPr>
+        <w:spacing w:after="0" w:line="360" w:lineRule="auto"/>
+        <w:ind w:left="284"/>
+        <w:rPr>
+          <w:rFonts w:ascii="Arial" w:eastAsia="Arial" w:hAnsi="Arial" w:cs="Arial"/>
+          <w:sz w:val="24"/>
+          <w:szCs w:val="24"/>
+        </w:rPr>
+      </w:pPr>
+    </w:p>
+    <w:p>
+      <w:pPr>
+        <w:spacing w:after="0" w:line="360" w:lineRule="auto"/>
+        <w:ind w:left="284"/>
+        <w:rPr>
+          <w:rFonts w:ascii="Arial" w:eastAsia="Arial" w:hAnsi="Arial" w:cs="Arial"/>
+          <w:b/>
+          <w:sz w:val="24"/>
+          <w:szCs w:val="24"/>
+        </w:rPr>
+      </w:pPr>
+      <w:r>
+        <w:rPr>
+          <w:rFonts w:ascii="Arial" w:eastAsia="Arial" w:hAnsi="Arial" w:cs="Arial"/>
+          <w:sz w:val="24"/>
+          <w:szCs w:val="24"/>
+        </w:rPr>
+        <w:t>Se emplea para mostrar los productos de primera necesidad que se ofrecen.</w:t>
+      </w:r>
+    </w:p>
+    <w:p>
+      <w:pPr>
+        <w:spacing w:after="0" w:line="360" w:lineRule="auto"/>
+        <w:ind w:left="284"/>
+        <w:rPr>
+          <w:rFonts w:ascii="Arial" w:eastAsia="Arial" w:hAnsi="Arial" w:cs="Arial"/>
+          <w:sz w:val="24"/>
+          <w:szCs w:val="24"/>
+        </w:rPr>
+      </w:pPr>
+      <w:r>
+        <w:rPr>
+          <w:rFonts w:ascii="Arial" w:eastAsia="Arial" w:hAnsi="Arial" w:cs="Arial"/>
+          <w:b/>
+          <w:sz w:val="24"/>
+          <w:szCs w:val="24"/>
+        </w:rPr>
+        <w:t>Aplicación móvil:</w:t>
+      </w:r>
+    </w:p>
+    <w:p>
+      <w:pPr>
+        <w:pBdr>
+          <w:top w:val="nil"/>
+          <w:left w:val="nil"/>
+          <w:bottom w:val="nil"/>
+          <w:right w:val="nil"/>
+          <w:between w:val="nil"/>
+        </w:pBdr>
+        <w:spacing w:after="0" w:line="360" w:lineRule="auto"/>
+        <w:ind w:left="284"/>
+        <w:jc w:val="center"/>
+        <w:rPr>
+          <w:rFonts w:ascii="Arial" w:eastAsia="Arial" w:hAnsi="Arial" w:cs="Arial"/>
+          <w:b/>
+          <w:sz w:val="24"/>
+          <w:szCs w:val="24"/>
+        </w:rPr>
+      </w:pPr>
+      <w:r>
+        <w:rPr>
+          <w:noProof/>
+          <w:lang w:eastAsia="es-PE"/>
+        </w:rPr>
+        <w:lastRenderedPageBreak/>
+        <w:drawing>
+          <wp:inline distT="114300" distB="114300" distL="114300" distR="114300" wp14:anchorId="1DB789DE" wp14:editId="2530CB70">
+            <wp:extent cx="1999390" cy="4077017"/>
+            <wp:effectExtent l="0" t="0" r="0" b="0"/>
+            <wp:docPr id="4394" name="image77.jpg"/>
+            <wp:cNvGraphicFramePr/>
+            <a:graphic xmlns:a="http://schemas.openxmlformats.org/drawingml/2006/main">
+              <a:graphicData uri="http://schemas.openxmlformats.org/drawingml/2006/picture">
+                <pic:pic xmlns:pic="http://schemas.openxmlformats.org/drawingml/2006/picture">
+                  <pic:nvPicPr>
+                    <pic:cNvPr id="0" name="image77.jpg"/>
+                    <pic:cNvPicPr preferRelativeResize="0"/>
+                  </pic:nvPicPr>
+                  <pic:blipFill>
+                    <a:blip r:embed="rId18"/>
+                    <a:srcRect/>
+                    <a:stretch>
+                      <a:fillRect/>
+                    </a:stretch>
+                  </pic:blipFill>
+                  <pic:spPr>
+                    <a:xfrm>
+                      <a:off x="0" y="0"/>
+                      <a:ext cx="1999390" cy="4077017"/>
+                    </a:xfrm>
+                    <a:prstGeom prst="rect">
+                      <a:avLst/>
+                    </a:prstGeom>
+                    <a:ln/>
+                  </pic:spPr>
+                </pic:pic>
+              </a:graphicData>
+            </a:graphic>
+          </wp:inline>
+        </w:drawing>
+      </w:r>
+    </w:p>
+    <w:p>
+      <w:pPr>
+        <w:pBdr>
+          <w:top w:val="nil"/>
+          <w:left w:val="nil"/>
+          <w:bottom w:val="nil"/>
+          <w:right w:val="nil"/>
+          <w:between w:val="nil"/>
+        </w:pBdr>
+        <w:spacing w:after="0" w:line="360" w:lineRule="auto"/>
+        <w:ind w:left="284"/>
+        <w:jc w:val="center"/>
+        <w:rPr>
+          <w:rFonts w:ascii="Arial" w:eastAsia="Arial" w:hAnsi="Arial" w:cs="Arial"/>
+          <w:b/>
+          <w:sz w:val="24"/>
+          <w:szCs w:val="24"/>
+        </w:rPr>
+      </w:pPr>
+    </w:p>
+    <w:p>
+      <w:pPr>
+        <w:pBdr>
+          <w:top w:val="nil"/>
+          <w:left w:val="nil"/>
+          <w:bottom w:val="nil"/>
+          <w:right w:val="nil"/>
+          <w:between w:val="nil"/>
+        </w:pBdr>
+        <w:spacing w:after="0" w:line="360" w:lineRule="auto"/>
+        <w:ind w:left="284"/>
+        <w:rPr>
+          <w:rFonts w:ascii="Arial" w:eastAsia="Arial" w:hAnsi="Arial" w:cs="Arial"/>
+          <w:b/>
+          <w:sz w:val="24"/>
+          <w:szCs w:val="24"/>
+        </w:rPr>
+      </w:pPr>
+      <w:r>
+        <w:rPr>
+          <w:rFonts w:ascii="Arial" w:eastAsia="Arial" w:hAnsi="Arial" w:cs="Arial"/>
+          <w:b/>
+          <w:sz w:val="24"/>
+          <w:szCs w:val="24"/>
+        </w:rPr>
+        <w:t>Aplicación Web:</w:t>
+      </w:r>
+    </w:p>
+    <w:p>
+      <w:pPr>
+        <w:pBdr>
+          <w:top w:val="nil"/>
+          <w:left w:val="nil"/>
+          <w:bottom w:val="nil"/>
+          <w:right w:val="nil"/>
+          <w:between w:val="nil"/>
+        </w:pBdr>
+        <w:spacing w:after="0" w:line="360" w:lineRule="auto"/>
+        <w:ind w:left="284"/>
+        <w:rPr>
+          <w:rFonts w:ascii="Arial" w:eastAsia="Arial" w:hAnsi="Arial" w:cs="Arial"/>
+          <w:sz w:val="24"/>
+          <w:szCs w:val="24"/>
+        </w:rPr>
+      </w:pPr>
+      <w:r>
+        <w:rPr>
+          <w:rFonts w:ascii="Arial" w:eastAsia="Arial" w:hAnsi="Arial" w:cs="Arial"/>
+          <w:sz w:val="24"/>
+          <w:szCs w:val="24"/>
+        </w:rPr>
+        <w:t xml:space="preserve">Para la aplicación web se mostrará las imágenes de la siguiente manera </w:t>
+      </w:r>
+    </w:p>
+    <w:p>
+      <w:pPr>
+        <w:spacing w:after="0" w:line="360" w:lineRule="auto"/>
+        <w:ind w:firstLine="283"/>
+        <w:jc w:val="center"/>
+      </w:pPr>
+      <w:r>
+        <w:rPr>
+          <w:noProof/>
+          <w:lang w:eastAsia="es-PE"/>
+        </w:rPr>
+        <w:drawing>
+          <wp:inline distT="114300" distB="114300" distL="114300" distR="114300" wp14:anchorId="5BF94D98" wp14:editId="0622AC1F">
+            <wp:extent cx="3838575" cy="3000375"/>
+            <wp:effectExtent l="0" t="0" r="0" b="0"/>
+            <wp:docPr id="4389" name="image69.png"/>
+            <wp:cNvGraphicFramePr/>
+            <a:graphic xmlns:a="http://schemas.openxmlformats.org/drawingml/2006/main">
+              <a:graphicData uri="http://schemas.openxmlformats.org/drawingml/2006/picture">
+                <pic:pic xmlns:pic="http://schemas.openxmlformats.org/drawingml/2006/picture">
+                  <pic:nvPicPr>
+                    <pic:cNvPr id="0" name="image69.png"/>
+                    <pic:cNvPicPr preferRelativeResize="0"/>
+                  </pic:nvPicPr>
+                  <pic:blipFill>
+                    <a:blip r:embed="rId19"/>
+                    <a:srcRect/>
+                    <a:stretch>
+                      <a:fillRect/>
+                    </a:stretch>
+                  </pic:blipFill>
+                  <pic:spPr>
+                    <a:xfrm>
+                      <a:off x="0" y="0"/>
+                      <a:ext cx="3838575" cy="3000375"/>
+                    </a:xfrm>
+                    <a:prstGeom prst="rect">
+                      <a:avLst/>
+                    </a:prstGeom>
+                    <a:ln/>
+                  </pic:spPr>
+                </pic:pic>
+              </a:graphicData>
+            </a:graphic>
+          </wp:inline>
+        </w:drawing>
+      </w:r>
+    </w:p>
+    <w:p>
+      <w:pPr>
+        <w:pBdr>
+          <w:top w:val="nil"/>
+          <w:left w:val="nil"/>
+          <w:bottom w:val="nil"/>
+          <w:right w:val="nil"/>
+          <w:between w:val="nil"/>
+        </w:pBdr>
+        <w:spacing w:after="0" w:line="360" w:lineRule="auto"/>
+        <w:ind w:left="284"/>
+        <w:rPr>
+          <w:rFonts w:ascii="Arial" w:eastAsia="Arial" w:hAnsi="Arial" w:cs="Arial"/>
+          <w:b/>
+          <w:sz w:val="24"/>
+          <w:szCs w:val="24"/>
+        </w:rPr>
+      </w:pPr>
+    </w:p>
+    <w:p>
+      <w:pPr>
+        <w:pBdr>
+          <w:top w:val="nil"/>
+          <w:left w:val="nil"/>
+          <w:bottom w:val="nil"/>
+          <w:right w:val="nil"/>
+          <w:between w:val="nil"/>
+        </w:pBdr>
+        <w:spacing w:after="0" w:line="360" w:lineRule="auto"/>
+        <w:ind w:left="284"/>
+        <w:rPr>
+          <w:rFonts w:ascii="Arial" w:eastAsia="Arial" w:hAnsi="Arial" w:cs="Arial"/>
+          <w:b/>
+          <w:sz w:val="24"/>
+          <w:szCs w:val="24"/>
+        </w:rPr>
+      </w:pPr>
+    </w:p>
+    <w:p>
+      <w:pPr>
+        <w:numPr>
+          <w:ilvl w:val="0"/>
+          <w:numId w:val="38"/>
+        </w:numPr>
+        <w:pBdr>
+          <w:top w:val="nil"/>
+          <w:left w:val="nil"/>
+          <w:bottom w:val="nil"/>
+          <w:right w:val="nil"/>
+          <w:between w:val="nil"/>
+        </w:pBdr>
+        <w:spacing w:after="0" w:line="360" w:lineRule="auto"/>
+        <w:ind w:left="284" w:hanging="284"/>
+        <w:rPr>
+          <w:rFonts w:ascii="Arial" w:eastAsia="Arial" w:hAnsi="Arial" w:cs="Arial"/>
+          <w:b/>
+          <w:color w:val="000000"/>
+          <w:sz w:val="24"/>
+          <w:szCs w:val="24"/>
+        </w:rPr>
+      </w:pPr>
+      <w:r>
+        <w:rPr>
+          <w:rFonts w:ascii="Arial" w:eastAsia="Arial" w:hAnsi="Arial" w:cs="Arial"/>
+          <w:b/>
+          <w:sz w:val="24"/>
+          <w:szCs w:val="24"/>
+        </w:rPr>
+        <w:lastRenderedPageBreak/>
+        <w:t>V</w:t>
+      </w:r>
+      <w:r>
+        <w:rPr>
+          <w:rFonts w:ascii="Arial" w:eastAsia="Arial" w:hAnsi="Arial" w:cs="Arial"/>
+          <w:b/>
+          <w:color w:val="000000"/>
+          <w:sz w:val="24"/>
+          <w:szCs w:val="24"/>
+        </w:rPr>
+        <w:t xml:space="preserve">olver </w:t>
+      </w:r>
+    </w:p>
+    <w:p>
+      <w:pPr>
+        <w:spacing w:after="0" w:line="360" w:lineRule="auto"/>
+        <w:ind w:left="284"/>
+        <w:rPr>
+          <w:rFonts w:ascii="Arial" w:eastAsia="Arial" w:hAnsi="Arial" w:cs="Arial"/>
+          <w:sz w:val="24"/>
+          <w:szCs w:val="24"/>
+        </w:rPr>
+      </w:pPr>
+      <w:r>
+        <w:rPr>
+          <w:rFonts w:ascii="Arial" w:eastAsia="Arial" w:hAnsi="Arial" w:cs="Arial"/>
+          <w:sz w:val="24"/>
+          <w:szCs w:val="24"/>
+        </w:rPr>
+        <w:t>Forma de retroceder o volver a niveles superiores. En el mundo móvil, con la navegación pantalla a pantalla, el uso del botón «volver» es muy frecuente.</w:t>
+      </w:r>
+    </w:p>
+    <w:p>
+      <w:pPr>
+        <w:spacing w:after="0" w:line="360" w:lineRule="auto"/>
+        <w:ind w:left="284"/>
+        <w:rPr>
+          <w:rFonts w:ascii="Arial" w:eastAsia="Arial" w:hAnsi="Arial" w:cs="Arial"/>
+          <w:sz w:val="24"/>
+          <w:szCs w:val="24"/>
+        </w:rPr>
+      </w:pPr>
+      <w:r>
+        <w:rPr>
+          <w:rFonts w:ascii="Arial" w:eastAsia="Arial" w:hAnsi="Arial" w:cs="Arial"/>
+          <w:sz w:val="24"/>
+          <w:szCs w:val="24"/>
+        </w:rPr>
+        <w:t>Se emplea para la aplicación móvil en sistema operativo Android.</w:t>
+      </w:r>
+    </w:p>
+    <w:p>
+      <w:pPr>
+        <w:spacing w:after="0" w:line="360" w:lineRule="auto"/>
+        <w:ind w:left="284"/>
+        <w:rPr>
+          <w:rFonts w:ascii="Arial" w:eastAsia="Arial" w:hAnsi="Arial" w:cs="Arial"/>
+          <w:sz w:val="24"/>
+          <w:szCs w:val="24"/>
+        </w:rPr>
+      </w:pPr>
+      <w:r>
+        <w:rPr>
+          <w:rFonts w:ascii="Arial" w:eastAsia="Arial" w:hAnsi="Arial" w:cs="Arial"/>
+          <w:b/>
+          <w:sz w:val="24"/>
+          <w:szCs w:val="24"/>
+        </w:rPr>
+        <w:t>Aplicación móvil:</w:t>
+      </w:r>
+    </w:p>
+    <w:p>
+      <w:pPr>
+        <w:spacing w:after="0" w:line="360" w:lineRule="auto"/>
+        <w:rPr>
+          <w:rFonts w:ascii="Arial" w:eastAsia="Arial" w:hAnsi="Arial" w:cs="Arial"/>
+          <w:sz w:val="24"/>
+          <w:szCs w:val="24"/>
+        </w:rPr>
+      </w:pPr>
+    </w:p>
+    <w:p>
+      <w:pPr>
+        <w:spacing w:after="0" w:line="360" w:lineRule="auto"/>
+        <w:jc w:val="center"/>
+        <w:rPr>
+          <w:rFonts w:ascii="Arial" w:eastAsia="Arial" w:hAnsi="Arial" w:cs="Arial"/>
+          <w:sz w:val="24"/>
+          <w:szCs w:val="24"/>
+        </w:rPr>
+      </w:pPr>
+      <w:r>
+        <w:rPr>
+          <w:rFonts w:ascii="Arial" w:eastAsia="Arial" w:hAnsi="Arial" w:cs="Arial"/>
+          <w:noProof/>
+          <w:sz w:val="24"/>
+          <w:szCs w:val="24"/>
+          <w:lang w:eastAsia="es-PE"/>
+        </w:rPr>
+        <w:drawing>
+          <wp:inline distT="114300" distB="114300" distL="114300" distR="114300" wp14:anchorId="7B31C3F3" wp14:editId="3F37454D">
+            <wp:extent cx="3149438" cy="1875508"/>
+            <wp:effectExtent l="0" t="0" r="0" b="0"/>
+            <wp:docPr id="4388" name="image74.jpg"/>
+            <wp:cNvGraphicFramePr/>
+            <a:graphic xmlns:a="http://schemas.openxmlformats.org/drawingml/2006/main">
+              <a:graphicData uri="http://schemas.openxmlformats.org/drawingml/2006/picture">
+                <pic:pic xmlns:pic="http://schemas.openxmlformats.org/drawingml/2006/picture">
+                  <pic:nvPicPr>
+                    <pic:cNvPr id="0" name="image74.jpg"/>
+                    <pic:cNvPicPr preferRelativeResize="0"/>
+                  </pic:nvPicPr>
+                  <pic:blipFill>
+                    <a:blip r:embed="rId20"/>
+                    <a:srcRect t="70658"/>
+                    <a:stretch>
+                      <a:fillRect/>
+                    </a:stretch>
+                  </pic:blipFill>
+                  <pic:spPr>
+                    <a:xfrm>
+                      <a:off x="0" y="0"/>
+                      <a:ext cx="3149438" cy="1875508"/>
+                    </a:xfrm>
+                    <a:prstGeom prst="rect">
+                      <a:avLst/>
+                    </a:prstGeom>
+                    <a:ln/>
+                  </pic:spPr>
+                </pic:pic>
+              </a:graphicData>
+            </a:graphic>
+          </wp:inline>
+        </w:drawing>
+      </w:r>
+    </w:p>
+    <w:p>
+      <w:pPr>
+        <w:spacing w:after="0" w:line="360" w:lineRule="auto"/>
+        <w:rPr>
+          <w:rFonts w:ascii="Arial" w:eastAsia="Arial" w:hAnsi="Arial" w:cs="Arial"/>
+          <w:sz w:val="24"/>
+          <w:szCs w:val="24"/>
+        </w:rPr>
+      </w:pPr>
+    </w:p>
+    <w:p>
+      <w:pPr>
+        <w:spacing w:after="0" w:line="360" w:lineRule="auto"/>
+        <w:jc w:val="center"/>
+        <w:rPr>
+          <w:rFonts w:ascii="Arial" w:eastAsia="Arial" w:hAnsi="Arial" w:cs="Arial"/>
+          <w:sz w:val="24"/>
+          <w:szCs w:val="24"/>
+        </w:rPr>
+      </w:pPr>
+    </w:p>
+    <w:p>
+      <w:pPr>
+        <w:numPr>
+          <w:ilvl w:val="0"/>
+          <w:numId w:val="38"/>
+        </w:numPr>
+        <w:pBdr>
+          <w:top w:val="nil"/>
+          <w:left w:val="nil"/>
+          <w:bottom w:val="nil"/>
+          <w:right w:val="nil"/>
+          <w:between w:val="nil"/>
+        </w:pBdr>
+        <w:spacing w:after="0" w:line="360" w:lineRule="auto"/>
+        <w:ind w:left="284" w:hanging="284"/>
+        <w:rPr>
+          <w:rFonts w:ascii="Arial" w:eastAsia="Arial" w:hAnsi="Arial" w:cs="Arial"/>
+          <w:b/>
+          <w:color w:val="000000"/>
+          <w:sz w:val="24"/>
+          <w:szCs w:val="24"/>
+        </w:rPr>
+      </w:pPr>
+      <w:r>
+        <w:rPr>
+          <w:rFonts w:ascii="Arial" w:eastAsia="Arial" w:hAnsi="Arial" w:cs="Arial"/>
+          <w:b/>
+          <w:color w:val="000000"/>
+          <w:sz w:val="24"/>
+          <w:szCs w:val="24"/>
+        </w:rPr>
+        <w:t>Validación en línea</w:t>
+      </w:r>
+    </w:p>
+    <w:p>
+      <w:pPr>
+        <w:pBdr>
+          <w:top w:val="nil"/>
+          <w:left w:val="nil"/>
+          <w:bottom w:val="nil"/>
+          <w:right w:val="nil"/>
+          <w:between w:val="nil"/>
+        </w:pBdr>
+        <w:spacing w:after="0" w:line="360" w:lineRule="auto"/>
+        <w:ind w:left="284"/>
+        <w:rPr>
+          <w:rFonts w:ascii="Arial" w:eastAsia="Arial" w:hAnsi="Arial" w:cs="Arial"/>
+          <w:color w:val="000000"/>
+          <w:sz w:val="24"/>
+          <w:szCs w:val="24"/>
+        </w:rPr>
+      </w:pPr>
+      <w:r>
+        <w:rPr>
+          <w:rFonts w:ascii="Arial" w:eastAsia="Arial" w:hAnsi="Arial" w:cs="Arial"/>
+          <w:color w:val="000000"/>
+          <w:sz w:val="24"/>
+          <w:szCs w:val="24"/>
+        </w:rPr>
+        <w:t>Se realizará la validación de los datos ingresados en el registro de los usuarios o administradores.</w:t>
+      </w:r>
+    </w:p>
+    <w:p>
+      <w:pPr>
+        <w:spacing w:after="0" w:line="360" w:lineRule="auto"/>
+        <w:ind w:left="284"/>
+        <w:rPr>
+          <w:rFonts w:ascii="Arial" w:eastAsia="Arial" w:hAnsi="Arial" w:cs="Arial"/>
+          <w:sz w:val="24"/>
+          <w:szCs w:val="24"/>
+        </w:rPr>
+      </w:pPr>
+      <w:r>
+        <w:rPr>
+          <w:rFonts w:ascii="Arial" w:eastAsia="Arial" w:hAnsi="Arial" w:cs="Arial"/>
+          <w:b/>
+          <w:sz w:val="24"/>
+          <w:szCs w:val="24"/>
+        </w:rPr>
+        <w:t>Aplicación móvil:</w:t>
+      </w:r>
+    </w:p>
+    <w:p>
+      <w:pPr>
+        <w:pBdr>
+          <w:top w:val="nil"/>
+          <w:left w:val="nil"/>
+          <w:bottom w:val="nil"/>
+          <w:right w:val="nil"/>
+          <w:between w:val="nil"/>
+        </w:pBdr>
+        <w:spacing w:after="0" w:line="360" w:lineRule="auto"/>
+        <w:ind w:left="284"/>
+        <w:rPr>
+          <w:rFonts w:ascii="Arial" w:eastAsia="Arial" w:hAnsi="Arial" w:cs="Arial"/>
+          <w:sz w:val="24"/>
+          <w:szCs w:val="24"/>
+        </w:rPr>
+      </w:pPr>
+    </w:p>
+    <w:p>
+      <w:pPr>
+        <w:pBdr>
+          <w:top w:val="nil"/>
+          <w:left w:val="nil"/>
+          <w:bottom w:val="nil"/>
+          <w:right w:val="nil"/>
+          <w:between w:val="nil"/>
+        </w:pBdr>
+        <w:spacing w:after="0" w:line="360" w:lineRule="auto"/>
+        <w:jc w:val="center"/>
+        <w:rPr>
+          <w:color w:val="000000"/>
+        </w:rPr>
+      </w:pPr>
+      <w:r>
+        <w:rPr>
+          <w:noProof/>
+          <w:lang w:eastAsia="es-PE"/>
+        </w:rPr>
+        <w:drawing>
+          <wp:inline distT="114300" distB="114300" distL="114300" distR="114300" wp14:anchorId="466A76E9" wp14:editId="7D609D9C">
+            <wp:extent cx="2152650" cy="2290445"/>
+            <wp:effectExtent l="0" t="0" r="0" b="0"/>
+            <wp:docPr id="4359" name="image38.png"/>
+            <wp:cNvGraphicFramePr/>
+            <a:graphic xmlns:a="http://schemas.openxmlformats.org/drawingml/2006/main">
+              <a:graphicData uri="http://schemas.openxmlformats.org/drawingml/2006/picture">
+                <pic:pic xmlns:pic="http://schemas.openxmlformats.org/drawingml/2006/picture">
+                  <pic:nvPicPr>
+                    <pic:cNvPr id="0" name="image38.png"/>
+                    <pic:cNvPicPr preferRelativeResize="0"/>
+                  </pic:nvPicPr>
+                  <pic:blipFill>
+                    <a:blip r:embed="rId21"/>
+                    <a:srcRect t="47610"/>
+                    <a:stretch>
+                      <a:fillRect/>
+                    </a:stretch>
+                  </pic:blipFill>
+                  <pic:spPr>
+                    <a:xfrm>
+                      <a:off x="0" y="0"/>
+                      <a:ext cx="2152650" cy="2290445"/>
+                    </a:xfrm>
+                    <a:prstGeom prst="rect">
+                      <a:avLst/>
+                    </a:prstGeom>
+                    <a:ln/>
+                  </pic:spPr>
+                </pic:pic>
+              </a:graphicData>
+            </a:graphic>
+          </wp:inline>
+        </w:drawing>
+      </w:r>
+    </w:p>
+    <w:p>
+      <w:pPr>
+        <w:pBdr>
+          <w:top w:val="nil"/>
+          <w:left w:val="nil"/>
+          <w:bottom w:val="nil"/>
+          <w:right w:val="nil"/>
+          <w:between w:val="nil"/>
+        </w:pBdr>
+        <w:spacing w:after="0" w:line="360" w:lineRule="auto"/>
+        <w:jc w:val="center"/>
+      </w:pPr>
+    </w:p>
+    <w:p>
+      <w:pPr>
+        <w:pBdr>
+          <w:top w:val="nil"/>
+          <w:left w:val="nil"/>
+          <w:bottom w:val="nil"/>
+          <w:right w:val="nil"/>
+          <w:between w:val="nil"/>
+        </w:pBdr>
+        <w:spacing w:after="0" w:line="360" w:lineRule="auto"/>
+        <w:jc w:val="center"/>
+      </w:pPr>
+    </w:p>
+    <w:p>
+      <w:pPr>
+        <w:pBdr>
+          <w:top w:val="nil"/>
+          <w:left w:val="nil"/>
+          <w:bottom w:val="nil"/>
+          <w:right w:val="nil"/>
+          <w:between w:val="nil"/>
+        </w:pBdr>
+        <w:spacing w:after="0" w:line="360" w:lineRule="auto"/>
+        <w:jc w:val="center"/>
+      </w:pPr>
+    </w:p>
+    <w:p>
+      <w:pPr>
+        <w:pBdr>
+          <w:top w:val="nil"/>
+          <w:left w:val="nil"/>
+          <w:bottom w:val="nil"/>
+          <w:right w:val="nil"/>
+          <w:between w:val="nil"/>
+        </w:pBdr>
+        <w:spacing w:after="0" w:line="360" w:lineRule="auto"/>
+        <w:jc w:val="center"/>
+      </w:pPr>
+    </w:p>
+    <w:p>
+      <w:pPr>
+        <w:pBdr>
+          <w:top w:val="nil"/>
+          <w:left w:val="nil"/>
+          <w:bottom w:val="nil"/>
+          <w:right w:val="nil"/>
+          <w:between w:val="nil"/>
+        </w:pBdr>
+        <w:spacing w:after="0" w:line="360" w:lineRule="auto"/>
+        <w:ind w:left="284"/>
+      </w:pPr>
+      <w:r>
+        <w:rPr>
+          <w:rFonts w:ascii="Arial" w:eastAsia="Arial" w:hAnsi="Arial" w:cs="Arial"/>
+          <w:b/>
+          <w:sz w:val="24"/>
+          <w:szCs w:val="24"/>
+        </w:rPr>
+        <w:lastRenderedPageBreak/>
+        <w:t>Aplicación Web:</w:t>
+      </w:r>
+    </w:p>
+    <w:p>
+      <w:pPr>
+        <w:pBdr>
+          <w:top w:val="nil"/>
+          <w:left w:val="nil"/>
+          <w:bottom w:val="nil"/>
+          <w:right w:val="nil"/>
+          <w:between w:val="nil"/>
+        </w:pBdr>
+        <w:spacing w:after="0" w:line="360" w:lineRule="auto"/>
+        <w:jc w:val="center"/>
+      </w:pPr>
+      <w:r>
+        <w:rPr>
+          <w:noProof/>
+          <w:lang w:eastAsia="es-PE"/>
+        </w:rPr>
+        <w:drawing>
+          <wp:inline distT="114300" distB="114300" distL="114300" distR="114300" wp14:anchorId="7E8B691F" wp14:editId="454CC96A">
+            <wp:extent cx="2628900" cy="2352675"/>
+            <wp:effectExtent l="0" t="0" r="0" b="0"/>
+            <wp:docPr id="4375" name="image51.png"/>
+            <wp:cNvGraphicFramePr/>
+            <a:graphic xmlns:a="http://schemas.openxmlformats.org/drawingml/2006/main">
+              <a:graphicData uri="http://schemas.openxmlformats.org/drawingml/2006/picture">
+                <pic:pic xmlns:pic="http://schemas.openxmlformats.org/drawingml/2006/picture">
+                  <pic:nvPicPr>
+                    <pic:cNvPr id="0" name="image51.png"/>
+                    <pic:cNvPicPr preferRelativeResize="0"/>
+                  </pic:nvPicPr>
+                  <pic:blipFill>
+                    <a:blip r:embed="rId22"/>
+                    <a:srcRect/>
+                    <a:stretch>
+                      <a:fillRect/>
+                    </a:stretch>
+                  </pic:blipFill>
+                  <pic:spPr>
+                    <a:xfrm>
+                      <a:off x="0" y="0"/>
+                      <a:ext cx="2628900" cy="2352675"/>
+                    </a:xfrm>
+                    <a:prstGeom prst="rect">
+                      <a:avLst/>
+                    </a:prstGeom>
+                    <a:ln/>
+                  </pic:spPr>
+                </pic:pic>
+              </a:graphicData>
+            </a:graphic>
+          </wp:inline>
+        </w:drawing>
+      </w:r>
+    </w:p>
+    <w:p>
+      <w:pPr>
         <w:spacing w:line="360" w:lineRule="auto"/>
         <w:rPr>
           <w:rFonts w:ascii="Arial" w:eastAsia="Arial" w:hAnsi="Arial" w:cs="Arial"/>
@@ -2654,14 +3984,1236 @@
           <w:szCs w:val="24"/>
         </w:rPr>
       </w:pPr>
-      <w:bookmarkStart w:id="3" w:name="_heading=h.3l18frh" w:colFirst="0" w:colLast="0"/>
-      <w:bookmarkStart w:id="4" w:name="_GoBack"/>
-      <w:bookmarkEnd w:id="3"/>
-      <w:bookmarkEnd w:id="4"/>
+    </w:p>
+    <w:p>
+      <w:pPr>
+        <w:pBdr>
+          <w:top w:val="nil"/>
+          <w:left w:val="nil"/>
+          <w:bottom w:val="nil"/>
+          <w:right w:val="nil"/>
+          <w:between w:val="nil"/>
+        </w:pBdr>
+        <w:tabs>
+          <w:tab w:val="left" w:pos="851"/>
+          <w:tab w:val="left" w:pos="851"/>
+        </w:tabs>
+        <w:spacing w:after="160" w:line="240" w:lineRule="auto"/>
+        <w:jc w:val="left"/>
+        <w:rPr>
+          <w:rFonts w:ascii="Arial" w:eastAsia="Arial" w:hAnsi="Arial" w:cs="Arial"/>
+          <w:color w:val="000000"/>
+          <w:sz w:val="24"/>
+          <w:szCs w:val="24"/>
+        </w:rPr>
+      </w:pPr>
+      <w:bookmarkStart w:id="5" w:name="_heading=h.206ipza" w:colFirst="0" w:colLast="0"/>
+      <w:bookmarkEnd w:id="5"/>
+      <w:r>
+        <w:rPr>
+          <w:rFonts w:ascii="Arial" w:eastAsia="Arial" w:hAnsi="Arial" w:cs="Arial"/>
+          <w:b/>
+          <w:color w:val="000000"/>
+          <w:sz w:val="24"/>
+          <w:szCs w:val="24"/>
+        </w:rPr>
+        <w:t>Sistema de búsqueda:</w:t>
+      </w:r>
+    </w:p>
+    <w:p>
+      <w:pPr>
+        <w:numPr>
+          <w:ilvl w:val="0"/>
+          <w:numId w:val="37"/>
+        </w:numPr>
+        <w:pBdr>
+          <w:top w:val="nil"/>
+          <w:left w:val="nil"/>
+          <w:bottom w:val="nil"/>
+          <w:right w:val="nil"/>
+          <w:between w:val="nil"/>
+        </w:pBdr>
+        <w:spacing w:after="0" w:line="360" w:lineRule="auto"/>
+        <w:ind w:left="426" w:hanging="426"/>
+        <w:rPr>
+          <w:rFonts w:ascii="Arial" w:eastAsia="Arial" w:hAnsi="Arial" w:cs="Arial"/>
+          <w:b/>
+          <w:color w:val="000000"/>
+          <w:sz w:val="24"/>
+          <w:szCs w:val="24"/>
+        </w:rPr>
+      </w:pPr>
+      <w:r>
+        <w:rPr>
+          <w:rFonts w:ascii="Arial" w:eastAsia="Arial" w:hAnsi="Arial" w:cs="Arial"/>
+          <w:b/>
+          <w:color w:val="000000"/>
+          <w:sz w:val="24"/>
+          <w:szCs w:val="24"/>
+        </w:rPr>
+        <w:t xml:space="preserve">Valores predeterminados y Autocompletar </w:t>
+      </w:r>
+    </w:p>
+    <w:p>
+      <w:pPr>
+        <w:pBdr>
+          <w:top w:val="nil"/>
+          <w:left w:val="nil"/>
+          <w:bottom w:val="nil"/>
+          <w:right w:val="nil"/>
+          <w:between w:val="nil"/>
+        </w:pBdr>
+        <w:spacing w:after="0" w:line="360" w:lineRule="auto"/>
+        <w:ind w:firstLine="426"/>
+        <w:rPr>
+          <w:rFonts w:ascii="Arial" w:eastAsia="Arial" w:hAnsi="Arial" w:cs="Arial"/>
+          <w:sz w:val="24"/>
+          <w:szCs w:val="24"/>
+        </w:rPr>
+      </w:pPr>
+      <w:r>
+        <w:rPr>
+          <w:rFonts w:ascii="Arial" w:eastAsia="Arial" w:hAnsi="Arial" w:cs="Arial"/>
+          <w:color w:val="000000"/>
+          <w:sz w:val="24"/>
+          <w:szCs w:val="24"/>
+        </w:rPr>
+        <w:t xml:space="preserve">El usuario </w:t>
+      </w:r>
+      <w:r>
+        <w:rPr>
+          <w:rFonts w:ascii="Arial" w:eastAsia="Arial" w:hAnsi="Arial" w:cs="Arial"/>
+          <w:sz w:val="24"/>
+          <w:szCs w:val="24"/>
+        </w:rPr>
+        <w:t xml:space="preserve">al realizar una búsqueda, este auto completará la palabra que </w:t>
+      </w:r>
+    </w:p>
+    <w:p>
+      <w:pPr>
+        <w:pBdr>
+          <w:top w:val="nil"/>
+          <w:left w:val="nil"/>
+          <w:bottom w:val="nil"/>
+          <w:right w:val="nil"/>
+          <w:between w:val="nil"/>
+        </w:pBdr>
+        <w:spacing w:after="0" w:line="360" w:lineRule="auto"/>
+        <w:ind w:firstLine="426"/>
+        <w:rPr>
+          <w:rFonts w:ascii="Arial" w:eastAsia="Arial" w:hAnsi="Arial" w:cs="Arial"/>
+          <w:sz w:val="24"/>
+          <w:szCs w:val="24"/>
+        </w:rPr>
+      </w:pPr>
+      <w:r>
+        <w:rPr>
+          <w:rFonts w:ascii="Arial" w:eastAsia="Arial" w:hAnsi="Arial" w:cs="Arial"/>
+          <w:sz w:val="24"/>
+          <w:szCs w:val="24"/>
+        </w:rPr>
+        <w:t xml:space="preserve">escriba. </w:t>
+      </w:r>
+    </w:p>
+    <w:p>
+      <w:pPr>
+        <w:pBdr>
+          <w:top w:val="nil"/>
+          <w:left w:val="nil"/>
+          <w:bottom w:val="nil"/>
+          <w:right w:val="nil"/>
+          <w:between w:val="nil"/>
+        </w:pBdr>
+        <w:spacing w:after="0" w:line="360" w:lineRule="auto"/>
+        <w:ind w:firstLine="426"/>
+        <w:jc w:val="center"/>
+      </w:pPr>
+      <w:r>
+        <w:rPr>
+          <w:noProof/>
+          <w:lang w:eastAsia="es-PE"/>
+        </w:rPr>
+        <w:drawing>
+          <wp:inline distT="114300" distB="114300" distL="114300" distR="114300" wp14:anchorId="2DD7CACA" wp14:editId="4A8B74B5">
+            <wp:extent cx="3390900" cy="3014980"/>
+            <wp:effectExtent l="0" t="0" r="0" b="0"/>
+            <wp:docPr id="4344" name="image18.png"/>
+            <wp:cNvGraphicFramePr/>
+            <a:graphic xmlns:a="http://schemas.openxmlformats.org/drawingml/2006/main">
+              <a:graphicData uri="http://schemas.openxmlformats.org/drawingml/2006/picture">
+                <pic:pic xmlns:pic="http://schemas.openxmlformats.org/drawingml/2006/picture">
+                  <pic:nvPicPr>
+                    <pic:cNvPr id="0" name="image18.png"/>
+                    <pic:cNvPicPr preferRelativeResize="0"/>
+                  </pic:nvPicPr>
+                  <pic:blipFill>
+                    <a:blip r:embed="rId23"/>
+                    <a:srcRect b="56340"/>
+                    <a:stretch>
+                      <a:fillRect/>
+                    </a:stretch>
+                  </pic:blipFill>
+                  <pic:spPr>
+                    <a:xfrm>
+                      <a:off x="0" y="0"/>
+                      <a:ext cx="3390900" cy="3014980"/>
+                    </a:xfrm>
+                    <a:prstGeom prst="rect">
+                      <a:avLst/>
+                    </a:prstGeom>
+                    <a:ln/>
+                  </pic:spPr>
+                </pic:pic>
+              </a:graphicData>
+            </a:graphic>
+          </wp:inline>
+        </w:drawing>
+      </w:r>
+    </w:p>
+    <w:p>
+      <w:pPr>
+        <w:pBdr>
+          <w:top w:val="nil"/>
+          <w:left w:val="nil"/>
+          <w:bottom w:val="nil"/>
+          <w:right w:val="nil"/>
+          <w:between w:val="nil"/>
+        </w:pBdr>
+        <w:spacing w:after="0" w:line="360" w:lineRule="auto"/>
+        <w:ind w:firstLine="426"/>
+        <w:jc w:val="center"/>
+      </w:pPr>
+    </w:p>
+    <w:p>
+      <w:pPr>
+        <w:pBdr>
+          <w:top w:val="nil"/>
+          <w:left w:val="nil"/>
+          <w:bottom w:val="nil"/>
+          <w:right w:val="nil"/>
+          <w:between w:val="nil"/>
+        </w:pBdr>
+        <w:spacing w:after="0" w:line="360" w:lineRule="auto"/>
+        <w:jc w:val="center"/>
+      </w:pPr>
+      <w:r>
+        <w:rPr>
+          <w:noProof/>
+          <w:lang w:eastAsia="es-PE"/>
+        </w:rPr>
+        <w:lastRenderedPageBreak/>
+        <w:drawing>
+          <wp:inline distT="114300" distB="114300" distL="114300" distR="114300" wp14:anchorId="63092EF9" wp14:editId="725C03E2">
+            <wp:extent cx="3848100" cy="3009900"/>
+            <wp:effectExtent l="0" t="0" r="0" b="0"/>
+            <wp:docPr id="4339" name="image7.png"/>
+            <wp:cNvGraphicFramePr/>
+            <a:graphic xmlns:a="http://schemas.openxmlformats.org/drawingml/2006/main">
+              <a:graphicData uri="http://schemas.openxmlformats.org/drawingml/2006/picture">
+                <pic:pic xmlns:pic="http://schemas.openxmlformats.org/drawingml/2006/picture">
+                  <pic:nvPicPr>
+                    <pic:cNvPr id="0" name="image7.png"/>
+                    <pic:cNvPicPr preferRelativeResize="0"/>
+                  </pic:nvPicPr>
+                  <pic:blipFill>
+                    <a:blip r:embed="rId24"/>
+                    <a:srcRect/>
+                    <a:stretch>
+                      <a:fillRect/>
+                    </a:stretch>
+                  </pic:blipFill>
+                  <pic:spPr>
+                    <a:xfrm>
+                      <a:off x="0" y="0"/>
+                      <a:ext cx="3848100" cy="3009900"/>
+                    </a:xfrm>
+                    <a:prstGeom prst="rect">
+                      <a:avLst/>
+                    </a:prstGeom>
+                    <a:ln/>
+                  </pic:spPr>
+                </pic:pic>
+              </a:graphicData>
+            </a:graphic>
+          </wp:inline>
+        </w:drawing>
+      </w:r>
+    </w:p>
+    <w:p>
+      <w:pPr>
+        <w:spacing w:after="0" w:line="360" w:lineRule="auto"/>
+        <w:rPr>
+          <w:rFonts w:ascii="Arial" w:eastAsia="Arial" w:hAnsi="Arial" w:cs="Arial"/>
+          <w:b/>
+          <w:sz w:val="24"/>
+          <w:szCs w:val="24"/>
+        </w:rPr>
+      </w:pPr>
+    </w:p>
+    <w:p>
+      <w:pPr>
+        <w:numPr>
+          <w:ilvl w:val="0"/>
+          <w:numId w:val="38"/>
+        </w:numPr>
+        <w:pBdr>
+          <w:top w:val="nil"/>
+          <w:left w:val="nil"/>
+          <w:bottom w:val="nil"/>
+          <w:right w:val="nil"/>
+          <w:between w:val="nil"/>
+        </w:pBdr>
+        <w:spacing w:after="0" w:line="360" w:lineRule="auto"/>
+        <w:ind w:left="284" w:hanging="284"/>
+        <w:rPr>
+          <w:rFonts w:ascii="Arial" w:eastAsia="Arial" w:hAnsi="Arial" w:cs="Arial"/>
+          <w:b/>
+          <w:color w:val="000000"/>
+          <w:sz w:val="24"/>
+          <w:szCs w:val="24"/>
+        </w:rPr>
+      </w:pPr>
+      <w:r>
+        <w:rPr>
+          <w:rFonts w:ascii="Arial" w:eastAsia="Arial" w:hAnsi="Arial" w:cs="Arial"/>
+          <w:b/>
+          <w:color w:val="000000"/>
+          <w:sz w:val="24"/>
+          <w:szCs w:val="24"/>
+        </w:rPr>
+        <w:t>Searches</w:t>
+      </w:r>
+    </w:p>
+    <w:p>
+      <w:pPr>
+        <w:spacing w:line="360" w:lineRule="auto"/>
+        <w:ind w:left="113"/>
+        <w:jc w:val="center"/>
+        <w:rPr>
+          <w:rFonts w:ascii="Arial" w:eastAsia="Arial" w:hAnsi="Arial" w:cs="Arial"/>
+          <w:b/>
+          <w:sz w:val="24"/>
+          <w:szCs w:val="24"/>
+        </w:rPr>
+      </w:pPr>
+      <w:r>
+        <w:rPr>
+          <w:rFonts w:ascii="Arial" w:eastAsia="Arial" w:hAnsi="Arial" w:cs="Arial"/>
+          <w:b/>
+          <w:noProof/>
+          <w:sz w:val="24"/>
+          <w:szCs w:val="24"/>
+          <w:lang w:eastAsia="es-PE"/>
+        </w:rPr>
+        <w:drawing>
+          <wp:inline distT="114300" distB="114300" distL="114300" distR="114300" wp14:anchorId="4F0DF7DA" wp14:editId="65EA3EAF">
+            <wp:extent cx="2730555" cy="1867217"/>
+            <wp:effectExtent l="0" t="0" r="0" b="0"/>
+            <wp:docPr id="4357" name="image27.png"/>
+            <wp:cNvGraphicFramePr/>
+            <a:graphic xmlns:a="http://schemas.openxmlformats.org/drawingml/2006/main">
+              <a:graphicData uri="http://schemas.openxmlformats.org/drawingml/2006/picture">
+                <pic:pic xmlns:pic="http://schemas.openxmlformats.org/drawingml/2006/picture">
+                  <pic:nvPicPr>
+                    <pic:cNvPr id="0" name="image27.png"/>
+                    <pic:cNvPicPr preferRelativeResize="0"/>
+                  </pic:nvPicPr>
+                  <pic:blipFill>
+                    <a:blip r:embed="rId9"/>
+                    <a:srcRect b="66544"/>
+                    <a:stretch>
+                      <a:fillRect/>
+                    </a:stretch>
+                  </pic:blipFill>
+                  <pic:spPr>
+                    <a:xfrm>
+                      <a:off x="0" y="0"/>
+                      <a:ext cx="2730555" cy="1867217"/>
+                    </a:xfrm>
+                    <a:prstGeom prst="rect">
+                      <a:avLst/>
+                    </a:prstGeom>
+                    <a:ln/>
+                  </pic:spPr>
+                </pic:pic>
+              </a:graphicData>
+            </a:graphic>
+          </wp:inline>
+        </w:drawing>
+      </w:r>
+    </w:p>
+    <w:p>
+      <w:pPr>
+        <w:spacing w:line="360" w:lineRule="auto"/>
+        <w:ind w:left="113"/>
+        <w:rPr>
+          <w:rFonts w:ascii="Arial" w:eastAsia="Arial" w:hAnsi="Arial" w:cs="Arial"/>
+          <w:b/>
+          <w:sz w:val="24"/>
+          <w:szCs w:val="24"/>
+        </w:rPr>
+      </w:pPr>
+    </w:p>
+    <w:p>
+      <w:pPr>
+        <w:spacing w:line="360" w:lineRule="auto"/>
+        <w:ind w:left="113"/>
+        <w:rPr>
+          <w:rFonts w:ascii="Arial" w:eastAsia="Arial" w:hAnsi="Arial" w:cs="Arial"/>
+          <w:b/>
+          <w:sz w:val="24"/>
+          <w:szCs w:val="24"/>
+        </w:rPr>
+      </w:pPr>
+    </w:p>
+    <w:p>
+      <w:pPr>
+        <w:spacing w:line="360" w:lineRule="auto"/>
+        <w:ind w:left="113"/>
+        <w:rPr>
+          <w:rFonts w:ascii="Arial" w:eastAsia="Arial" w:hAnsi="Arial" w:cs="Arial"/>
+          <w:b/>
+          <w:sz w:val="24"/>
+          <w:szCs w:val="24"/>
+        </w:rPr>
+      </w:pPr>
+      <w:r>
+        <w:rPr>
+          <w:rFonts w:ascii="Arial" w:eastAsia="Arial" w:hAnsi="Arial" w:cs="Arial"/>
+          <w:b/>
+          <w:sz w:val="24"/>
+          <w:szCs w:val="24"/>
+        </w:rPr>
+        <w:t xml:space="preserve">Búsqueda de Categoría </w:t>
+      </w:r>
+    </w:p>
+    <w:p>
+      <w:pPr>
+        <w:spacing w:line="360" w:lineRule="auto"/>
+        <w:ind w:left="113" w:firstLine="28"/>
+        <w:jc w:val="center"/>
+        <w:rPr>
+          <w:rFonts w:ascii="Arial" w:eastAsia="Arial" w:hAnsi="Arial" w:cs="Arial"/>
+          <w:b/>
+          <w:sz w:val="24"/>
+          <w:szCs w:val="24"/>
+        </w:rPr>
+      </w:pPr>
+      <w:r>
+        <w:rPr>
+          <w:rFonts w:ascii="Arial" w:eastAsia="Arial" w:hAnsi="Arial" w:cs="Arial"/>
+          <w:b/>
+          <w:noProof/>
+          <w:sz w:val="24"/>
+          <w:szCs w:val="24"/>
+          <w:lang w:eastAsia="es-PE"/>
+        </w:rPr>
+        <w:lastRenderedPageBreak/>
+        <w:drawing>
+          <wp:inline distT="114300" distB="114300" distL="114300" distR="114300" wp14:anchorId="6673AD44" wp14:editId="7ECB06E8">
+            <wp:extent cx="3819525" cy="2943225"/>
+            <wp:effectExtent l="0" t="0" r="0" b="0"/>
+            <wp:docPr id="4385" name="image59.png"/>
+            <wp:cNvGraphicFramePr/>
+            <a:graphic xmlns:a="http://schemas.openxmlformats.org/drawingml/2006/main">
+              <a:graphicData uri="http://schemas.openxmlformats.org/drawingml/2006/picture">
+                <pic:pic xmlns:pic="http://schemas.openxmlformats.org/drawingml/2006/picture">
+                  <pic:nvPicPr>
+                    <pic:cNvPr id="0" name="image59.png"/>
+                    <pic:cNvPicPr preferRelativeResize="0"/>
+                  </pic:nvPicPr>
+                  <pic:blipFill>
+                    <a:blip r:embed="rId25"/>
+                    <a:srcRect/>
+                    <a:stretch>
+                      <a:fillRect/>
+                    </a:stretch>
+                  </pic:blipFill>
+                  <pic:spPr>
+                    <a:xfrm>
+                      <a:off x="0" y="0"/>
+                      <a:ext cx="3819525" cy="2943225"/>
+                    </a:xfrm>
+                    <a:prstGeom prst="rect">
+                      <a:avLst/>
+                    </a:prstGeom>
+                    <a:ln/>
+                  </pic:spPr>
+                </pic:pic>
+              </a:graphicData>
+            </a:graphic>
+          </wp:inline>
+        </w:drawing>
+      </w:r>
+    </w:p>
+    <w:p>
+      <w:pPr>
+        <w:spacing w:line="360" w:lineRule="auto"/>
+        <w:ind w:left="113" w:firstLine="28"/>
+        <w:rPr>
+          <w:rFonts w:ascii="Arial" w:eastAsia="Arial" w:hAnsi="Arial" w:cs="Arial"/>
+          <w:b/>
+          <w:sz w:val="24"/>
+          <w:szCs w:val="24"/>
+        </w:rPr>
+      </w:pPr>
+      <w:r>
+        <w:rPr>
+          <w:rFonts w:ascii="Arial" w:eastAsia="Arial" w:hAnsi="Arial" w:cs="Arial"/>
+          <w:b/>
+          <w:sz w:val="24"/>
+          <w:szCs w:val="24"/>
+        </w:rPr>
+        <w:t>Búsqueda de productos</w:t>
+      </w:r>
+    </w:p>
+    <w:p>
+      <w:pPr>
+        <w:spacing w:line="360" w:lineRule="auto"/>
+        <w:ind w:left="113" w:firstLine="28"/>
+        <w:jc w:val="center"/>
+        <w:rPr>
+          <w:rFonts w:ascii="Arial" w:eastAsia="Arial" w:hAnsi="Arial" w:cs="Arial"/>
+          <w:sz w:val="24"/>
+          <w:szCs w:val="24"/>
+        </w:rPr>
+      </w:pPr>
+      <w:r>
+        <w:rPr>
+          <w:rFonts w:ascii="Arial" w:eastAsia="Arial" w:hAnsi="Arial" w:cs="Arial"/>
+          <w:b/>
+          <w:noProof/>
+          <w:sz w:val="24"/>
+          <w:szCs w:val="24"/>
+          <w:lang w:eastAsia="es-PE"/>
+        </w:rPr>
+        <w:drawing>
+          <wp:inline distT="114300" distB="114300" distL="114300" distR="114300" wp14:anchorId="4DD4E020" wp14:editId="7AA7108D">
+            <wp:extent cx="3781425" cy="2971800"/>
+            <wp:effectExtent l="0" t="0" r="0" b="0"/>
+            <wp:docPr id="4343" name="image10.png"/>
+            <wp:cNvGraphicFramePr/>
+            <a:graphic xmlns:a="http://schemas.openxmlformats.org/drawingml/2006/main">
+              <a:graphicData uri="http://schemas.openxmlformats.org/drawingml/2006/picture">
+                <pic:pic xmlns:pic="http://schemas.openxmlformats.org/drawingml/2006/picture">
+                  <pic:nvPicPr>
+                    <pic:cNvPr id="0" name="image10.png"/>
+                    <pic:cNvPicPr preferRelativeResize="0"/>
+                  </pic:nvPicPr>
+                  <pic:blipFill>
+                    <a:blip r:embed="rId26"/>
+                    <a:srcRect/>
+                    <a:stretch>
+                      <a:fillRect/>
+                    </a:stretch>
+                  </pic:blipFill>
+                  <pic:spPr>
+                    <a:xfrm>
+                      <a:off x="0" y="0"/>
+                      <a:ext cx="3781425" cy="2971800"/>
+                    </a:xfrm>
+                    <a:prstGeom prst="rect">
+                      <a:avLst/>
+                    </a:prstGeom>
+                    <a:ln/>
+                  </pic:spPr>
+                </pic:pic>
+              </a:graphicData>
+            </a:graphic>
+          </wp:inline>
+        </w:drawing>
+      </w:r>
+    </w:p>
+    <w:p>
+      <w:pPr>
+        <w:spacing w:before="24" w:line="360" w:lineRule="auto"/>
+        <w:rPr>
+          <w:rFonts w:ascii="Arial" w:eastAsia="Arial" w:hAnsi="Arial" w:cs="Arial"/>
+          <w:b/>
+          <w:sz w:val="24"/>
+          <w:szCs w:val="24"/>
+        </w:rPr>
+      </w:pPr>
+      <w:r>
+        <w:rPr>
+          <w:rFonts w:ascii="Arial" w:eastAsia="Arial" w:hAnsi="Arial" w:cs="Arial"/>
+          <w:b/>
+          <w:sz w:val="24"/>
+          <w:szCs w:val="24"/>
+        </w:rPr>
+        <w:t xml:space="preserve">   </w:t>
+      </w:r>
+    </w:p>
+    <w:p>
+      <w:pPr>
+        <w:spacing w:before="24" w:line="360" w:lineRule="auto"/>
+        <w:rPr>
+          <w:rFonts w:ascii="Arial" w:eastAsia="Arial" w:hAnsi="Arial" w:cs="Arial"/>
+          <w:b/>
+          <w:sz w:val="24"/>
+          <w:szCs w:val="24"/>
+        </w:rPr>
+      </w:pPr>
+    </w:p>
+    <w:p>
+      <w:pPr>
+        <w:spacing w:before="24" w:line="360" w:lineRule="auto"/>
+        <w:rPr>
+          <w:rFonts w:ascii="Arial" w:eastAsia="Arial" w:hAnsi="Arial" w:cs="Arial"/>
+          <w:b/>
+          <w:sz w:val="24"/>
+          <w:szCs w:val="24"/>
+        </w:rPr>
+      </w:pPr>
+    </w:p>
+    <w:p>
+      <w:pPr>
+        <w:spacing w:before="24" w:line="360" w:lineRule="auto"/>
+        <w:rPr>
+          <w:rFonts w:ascii="Arial" w:eastAsia="Arial" w:hAnsi="Arial" w:cs="Arial"/>
+          <w:b/>
+          <w:sz w:val="24"/>
+          <w:szCs w:val="24"/>
+        </w:rPr>
+      </w:pPr>
+    </w:p>
+    <w:p>
+      <w:pPr>
+        <w:spacing w:before="24" w:line="360" w:lineRule="auto"/>
+        <w:rPr>
+          <w:rFonts w:ascii="Arial" w:eastAsia="Arial" w:hAnsi="Arial" w:cs="Arial"/>
+          <w:b/>
+          <w:sz w:val="24"/>
+          <w:szCs w:val="24"/>
+        </w:rPr>
+      </w:pPr>
+    </w:p>
+    <w:p>
+      <w:pPr>
+        <w:spacing w:before="24" w:line="360" w:lineRule="auto"/>
+        <w:rPr>
+          <w:rFonts w:ascii="Arial" w:eastAsia="Arial" w:hAnsi="Arial" w:cs="Arial"/>
+          <w:b/>
+          <w:sz w:val="24"/>
+          <w:szCs w:val="24"/>
+        </w:rPr>
+      </w:pPr>
+    </w:p>
+    <w:p>
+      <w:pPr>
+        <w:spacing w:before="24" w:line="360" w:lineRule="auto"/>
+        <w:rPr>
+          <w:rFonts w:ascii="Arial" w:eastAsia="Arial" w:hAnsi="Arial" w:cs="Arial"/>
+          <w:b/>
+          <w:sz w:val="24"/>
+          <w:szCs w:val="24"/>
+        </w:rPr>
+      </w:pPr>
+      <w:r>
+        <w:rPr>
+          <w:rFonts w:ascii="Arial" w:eastAsia="Arial" w:hAnsi="Arial" w:cs="Arial"/>
+          <w:b/>
+          <w:sz w:val="24"/>
+          <w:szCs w:val="24"/>
+        </w:rPr>
+        <w:lastRenderedPageBreak/>
+        <w:t>Búsqueda de Reporte</w:t>
+      </w:r>
+    </w:p>
+    <w:p>
+      <w:pPr>
+        <w:spacing w:line="360" w:lineRule="auto"/>
+        <w:ind w:left="113" w:firstLine="28"/>
+        <w:jc w:val="center"/>
+        <w:rPr>
+          <w:rFonts w:ascii="Arial" w:eastAsia="Arial" w:hAnsi="Arial" w:cs="Arial"/>
+          <w:sz w:val="24"/>
+          <w:szCs w:val="24"/>
+        </w:rPr>
+      </w:pPr>
+      <w:r>
+        <w:rPr>
+          <w:rFonts w:ascii="Arial" w:eastAsia="Arial" w:hAnsi="Arial" w:cs="Arial"/>
+          <w:b/>
+          <w:noProof/>
+          <w:sz w:val="24"/>
+          <w:szCs w:val="24"/>
+          <w:lang w:eastAsia="es-PE"/>
+        </w:rPr>
+        <w:drawing>
+          <wp:inline distT="114300" distB="114300" distL="114300" distR="114300" wp14:anchorId="7632E4C2" wp14:editId="197EEA47">
+            <wp:extent cx="2962275" cy="2686050"/>
+            <wp:effectExtent l="0" t="0" r="0" b="0"/>
+            <wp:docPr id="4370" name="image49.png"/>
+            <wp:cNvGraphicFramePr/>
+            <a:graphic xmlns:a="http://schemas.openxmlformats.org/drawingml/2006/main">
+              <a:graphicData uri="http://schemas.openxmlformats.org/drawingml/2006/picture">
+                <pic:pic xmlns:pic="http://schemas.openxmlformats.org/drawingml/2006/picture">
+                  <pic:nvPicPr>
+                    <pic:cNvPr id="0" name="image49.png"/>
+                    <pic:cNvPicPr preferRelativeResize="0"/>
+                  </pic:nvPicPr>
+                  <pic:blipFill>
+                    <a:blip r:embed="rId27"/>
+                    <a:srcRect/>
+                    <a:stretch>
+                      <a:fillRect/>
+                    </a:stretch>
+                  </pic:blipFill>
+                  <pic:spPr>
+                    <a:xfrm>
+                      <a:off x="0" y="0"/>
+                      <a:ext cx="2962275" cy="2686050"/>
+                    </a:xfrm>
+                    <a:prstGeom prst="rect">
+                      <a:avLst/>
+                    </a:prstGeom>
+                    <a:ln/>
+                  </pic:spPr>
+                </pic:pic>
+              </a:graphicData>
+            </a:graphic>
+          </wp:inline>
+        </w:drawing>
+      </w:r>
+    </w:p>
+    <w:p>
+      <w:pPr>
+        <w:pBdr>
+          <w:top w:val="nil"/>
+          <w:left w:val="nil"/>
+          <w:bottom w:val="nil"/>
+          <w:right w:val="nil"/>
+          <w:between w:val="nil"/>
+        </w:pBdr>
+        <w:tabs>
+          <w:tab w:val="left" w:pos="851"/>
+          <w:tab w:val="left" w:pos="851"/>
+        </w:tabs>
+        <w:spacing w:before="280" w:after="280" w:line="360" w:lineRule="auto"/>
+        <w:jc w:val="left"/>
+        <w:rPr>
+          <w:rFonts w:ascii="Arial" w:eastAsia="Arial" w:hAnsi="Arial" w:cs="Arial"/>
+          <w:b/>
+          <w:color w:val="000000"/>
+          <w:sz w:val="24"/>
+          <w:szCs w:val="24"/>
+        </w:rPr>
+      </w:pPr>
+      <w:r>
+        <w:rPr>
+          <w:rFonts w:ascii="Arial" w:eastAsia="Arial" w:hAnsi="Arial" w:cs="Arial"/>
+          <w:b/>
+          <w:color w:val="000000"/>
+          <w:sz w:val="24"/>
+          <w:szCs w:val="24"/>
+        </w:rPr>
+        <w:t>Screenshots de la Aplicación Web y Móvil</w:t>
+      </w:r>
+    </w:p>
+    <w:p>
+      <w:pPr>
+        <w:ind w:left="709"/>
+        <w:rPr>
+          <w:rFonts w:ascii="Arial" w:eastAsia="Arial" w:hAnsi="Arial" w:cs="Arial"/>
+          <w:b/>
+          <w:sz w:val="24"/>
+          <w:szCs w:val="24"/>
+        </w:rPr>
+      </w:pPr>
+      <w:r>
+        <w:rPr>
+          <w:rFonts w:ascii="Arial" w:eastAsia="Arial" w:hAnsi="Arial" w:cs="Arial"/>
+          <w:b/>
+          <w:sz w:val="24"/>
+          <w:szCs w:val="24"/>
+        </w:rPr>
+        <w:t>APLICACIÓN WEB</w:t>
+      </w:r>
+    </w:p>
+    <w:p>
+      <w:pPr>
+        <w:ind w:left="709"/>
+        <w:rPr>
+          <w:rFonts w:ascii="Arial" w:eastAsia="Arial" w:hAnsi="Arial" w:cs="Arial"/>
+          <w:b/>
+          <w:sz w:val="24"/>
+          <w:szCs w:val="24"/>
+        </w:rPr>
+      </w:pPr>
+      <w:r>
+        <w:rPr>
+          <w:rFonts w:ascii="Arial" w:eastAsia="Arial" w:hAnsi="Arial" w:cs="Arial"/>
+          <w:b/>
+          <w:sz w:val="24"/>
+          <w:szCs w:val="24"/>
+        </w:rPr>
+        <w:t>Login</w:t>
+      </w:r>
+    </w:p>
+    <w:p>
+      <w:pPr>
+        <w:ind w:left="709"/>
+        <w:rPr>
+          <w:rFonts w:ascii="Arial" w:eastAsia="Arial" w:hAnsi="Arial" w:cs="Arial"/>
+          <w:b/>
+          <w:sz w:val="24"/>
+          <w:szCs w:val="24"/>
+        </w:rPr>
+      </w:pPr>
+      <w:r>
+        <w:rPr>
+          <w:rFonts w:ascii="Arial" w:eastAsia="Arial" w:hAnsi="Arial" w:cs="Arial"/>
+          <w:b/>
+          <w:noProof/>
+          <w:sz w:val="24"/>
+          <w:szCs w:val="24"/>
+          <w:lang w:eastAsia="es-PE"/>
+        </w:rPr>
+        <w:drawing>
+          <wp:inline distT="114300" distB="114300" distL="114300" distR="114300" wp14:anchorId="4468D957" wp14:editId="0566AFD5">
+            <wp:extent cx="5399730" cy="2921000"/>
+            <wp:effectExtent l="19050" t="19050" r="10795" b="12700"/>
+            <wp:docPr id="4399" name="image56.png"/>
+            <wp:cNvGraphicFramePr/>
+            <a:graphic xmlns:a="http://schemas.openxmlformats.org/drawingml/2006/main">
+              <a:graphicData uri="http://schemas.openxmlformats.org/drawingml/2006/picture">
+                <pic:pic xmlns:pic="http://schemas.openxmlformats.org/drawingml/2006/picture">
+                  <pic:nvPicPr>
+                    <pic:cNvPr id="0" name="image56.png"/>
+                    <pic:cNvPicPr preferRelativeResize="0"/>
+                  </pic:nvPicPr>
+                  <pic:blipFill>
+                    <a:blip r:embed="rId28"/>
+                    <a:srcRect/>
+                    <a:stretch>
+                      <a:fillRect/>
+                    </a:stretch>
+                  </pic:blipFill>
+                  <pic:spPr>
+                    <a:xfrm>
+                      <a:off x="0" y="0"/>
+                      <a:ext cx="5399730" cy="2921000"/>
+                    </a:xfrm>
+                    <a:prstGeom prst="rect">
+                      <a:avLst/>
+                    </a:prstGeom>
+                    <a:ln>
+                      <a:solidFill>
+                        <a:schemeClr val="tx1"/>
+                      </a:solidFill>
+                    </a:ln>
+                  </pic:spPr>
+                </pic:pic>
+              </a:graphicData>
+            </a:graphic>
+          </wp:inline>
+        </w:drawing>
+      </w:r>
+    </w:p>
+    <w:p>
+      <w:pPr>
+        <w:ind w:left="709"/>
+        <w:rPr>
+          <w:rFonts w:ascii="Arial" w:eastAsia="Arial" w:hAnsi="Arial" w:cs="Arial"/>
+          <w:b/>
+          <w:sz w:val="24"/>
+          <w:szCs w:val="24"/>
+        </w:rPr>
+      </w:pPr>
+    </w:p>
+    <w:p>
+      <w:pPr>
+        <w:ind w:left="709"/>
+        <w:rPr>
+          <w:rFonts w:ascii="Arial" w:eastAsia="Arial" w:hAnsi="Arial" w:cs="Arial"/>
+          <w:b/>
+          <w:sz w:val="24"/>
+          <w:szCs w:val="24"/>
+        </w:rPr>
+      </w:pPr>
+    </w:p>
+    <w:p>
+      <w:pPr>
+        <w:ind w:left="709"/>
+        <w:rPr>
+          <w:rFonts w:ascii="Arial" w:eastAsia="Arial" w:hAnsi="Arial" w:cs="Arial"/>
+          <w:b/>
+          <w:sz w:val="24"/>
+          <w:szCs w:val="24"/>
+        </w:rPr>
+      </w:pPr>
+    </w:p>
+    <w:p>
+      <w:pPr>
+        <w:ind w:left="709"/>
+        <w:rPr>
+          <w:rFonts w:ascii="Arial" w:eastAsia="Arial" w:hAnsi="Arial" w:cs="Arial"/>
+          <w:b/>
+          <w:sz w:val="24"/>
+          <w:szCs w:val="24"/>
+        </w:rPr>
+      </w:pPr>
+    </w:p>
+    <w:p>
+      <w:pPr>
+        <w:ind w:left="709"/>
+        <w:rPr>
+          <w:rFonts w:ascii="Arial" w:eastAsia="Arial" w:hAnsi="Arial" w:cs="Arial"/>
+          <w:b/>
+          <w:sz w:val="24"/>
+          <w:szCs w:val="24"/>
+        </w:rPr>
+      </w:pPr>
+    </w:p>
+    <w:p>
+      <w:pPr>
+        <w:ind w:left="709"/>
+        <w:rPr>
+          <w:rFonts w:ascii="Arial" w:eastAsia="Arial" w:hAnsi="Arial" w:cs="Arial"/>
+          <w:b/>
+          <w:sz w:val="24"/>
+          <w:szCs w:val="24"/>
+        </w:rPr>
+      </w:pPr>
+      <w:r>
+        <w:rPr>
+          <w:rFonts w:ascii="Arial" w:eastAsia="Arial" w:hAnsi="Arial" w:cs="Arial"/>
+          <w:b/>
+          <w:sz w:val="24"/>
+          <w:szCs w:val="24"/>
+        </w:rPr>
+        <w:lastRenderedPageBreak/>
+        <w:t xml:space="preserve">Web ComparePe </w:t>
+      </w:r>
+    </w:p>
+    <w:p>
+      <w:pPr>
+        <w:ind w:left="709"/>
+        <w:rPr>
+          <w:rFonts w:ascii="Arial" w:eastAsia="Arial" w:hAnsi="Arial" w:cs="Arial"/>
+          <w:b/>
+          <w:sz w:val="24"/>
+          <w:szCs w:val="24"/>
+        </w:rPr>
+      </w:pPr>
+      <w:r>
+        <w:rPr>
+          <w:rFonts w:ascii="Arial" w:eastAsia="Arial" w:hAnsi="Arial" w:cs="Arial"/>
+          <w:b/>
+          <w:noProof/>
+          <w:sz w:val="24"/>
+          <w:szCs w:val="24"/>
+          <w:lang w:eastAsia="es-PE"/>
+        </w:rPr>
+        <w:drawing>
+          <wp:inline distT="114300" distB="114300" distL="114300" distR="114300" wp14:anchorId="4F742DF5" wp14:editId="3713F6F5">
+            <wp:extent cx="5399730" cy="2197100"/>
+            <wp:effectExtent l="19050" t="19050" r="10795" b="12700"/>
+            <wp:docPr id="4356" name="image30.png"/>
+            <wp:cNvGraphicFramePr/>
+            <a:graphic xmlns:a="http://schemas.openxmlformats.org/drawingml/2006/main">
+              <a:graphicData uri="http://schemas.openxmlformats.org/drawingml/2006/picture">
+                <pic:pic xmlns:pic="http://schemas.openxmlformats.org/drawingml/2006/picture">
+                  <pic:nvPicPr>
+                    <pic:cNvPr id="0" name="image30.png"/>
+                    <pic:cNvPicPr preferRelativeResize="0"/>
+                  </pic:nvPicPr>
+                  <pic:blipFill>
+                    <a:blip r:embed="rId29"/>
+                    <a:srcRect/>
+                    <a:stretch>
+                      <a:fillRect/>
+                    </a:stretch>
+                  </pic:blipFill>
+                  <pic:spPr>
+                    <a:xfrm>
+                      <a:off x="0" y="0"/>
+                      <a:ext cx="5399730" cy="2197100"/>
+                    </a:xfrm>
+                    <a:prstGeom prst="rect">
+                      <a:avLst/>
+                    </a:prstGeom>
+                    <a:ln>
+                      <a:solidFill>
+                        <a:schemeClr val="tx1"/>
+                      </a:solidFill>
+                    </a:ln>
+                  </pic:spPr>
+                </pic:pic>
+              </a:graphicData>
+            </a:graphic>
+          </wp:inline>
+        </w:drawing>
+      </w:r>
+    </w:p>
+    <w:p>
+      <w:pPr>
+        <w:ind w:left="709"/>
+        <w:rPr>
+          <w:rFonts w:ascii="Arial" w:eastAsia="Arial" w:hAnsi="Arial" w:cs="Arial"/>
+          <w:b/>
+          <w:sz w:val="24"/>
+          <w:szCs w:val="24"/>
+        </w:rPr>
+      </w:pPr>
+    </w:p>
+    <w:p>
+      <w:pPr>
+        <w:ind w:left="709"/>
+        <w:rPr>
+          <w:rFonts w:ascii="Arial" w:eastAsia="Arial" w:hAnsi="Arial" w:cs="Arial"/>
+          <w:b/>
+          <w:sz w:val="24"/>
+          <w:szCs w:val="24"/>
+        </w:rPr>
+      </w:pPr>
+      <w:r>
+        <w:rPr>
+          <w:rFonts w:ascii="Arial" w:eastAsia="Arial" w:hAnsi="Arial" w:cs="Arial"/>
+          <w:b/>
+          <w:sz w:val="24"/>
+          <w:szCs w:val="24"/>
+        </w:rPr>
+        <w:t>APLICACIÓN MÓVIL</w:t>
+      </w:r>
+    </w:p>
+    <w:p>
+      <w:pPr>
+        <w:ind w:left="709"/>
+        <w:jc w:val="center"/>
+        <w:rPr>
+          <w:rFonts w:ascii="Arial" w:eastAsia="Arial" w:hAnsi="Arial" w:cs="Arial"/>
+          <w:b/>
+          <w:sz w:val="24"/>
+          <w:szCs w:val="24"/>
+        </w:rPr>
+      </w:pPr>
+      <w:r>
+        <w:rPr>
+          <w:rFonts w:ascii="Arial" w:eastAsia="Arial" w:hAnsi="Arial" w:cs="Arial"/>
+          <w:b/>
+          <w:noProof/>
+          <w:sz w:val="24"/>
+          <w:szCs w:val="24"/>
+          <w:lang w:eastAsia="es-PE"/>
+        </w:rPr>
+        <w:drawing>
+          <wp:inline distT="114300" distB="114300" distL="114300" distR="114300" wp14:anchorId="13F5DE83" wp14:editId="5A660255">
+            <wp:extent cx="2243296" cy="4486593"/>
+            <wp:effectExtent l="19050" t="19050" r="24130" b="9525"/>
+            <wp:docPr id="4387" name="image55.jpg"/>
+            <wp:cNvGraphicFramePr/>
+            <a:graphic xmlns:a="http://schemas.openxmlformats.org/drawingml/2006/main">
+              <a:graphicData uri="http://schemas.openxmlformats.org/drawingml/2006/picture">
+                <pic:pic xmlns:pic="http://schemas.openxmlformats.org/drawingml/2006/picture">
+                  <pic:nvPicPr>
+                    <pic:cNvPr id="0" name="image55.jpg"/>
+                    <pic:cNvPicPr preferRelativeResize="0"/>
+                  </pic:nvPicPr>
+                  <pic:blipFill>
+                    <a:blip r:embed="rId30"/>
+                    <a:srcRect/>
+                    <a:stretch>
+                      <a:fillRect/>
+                    </a:stretch>
+                  </pic:blipFill>
+                  <pic:spPr>
+                    <a:xfrm>
+                      <a:off x="0" y="0"/>
+                      <a:ext cx="2243296" cy="4486593"/>
+                    </a:xfrm>
+                    <a:prstGeom prst="rect">
+                      <a:avLst/>
+                    </a:prstGeom>
+                    <a:ln>
+                      <a:solidFill>
+                        <a:schemeClr val="tx1"/>
+                      </a:solidFill>
+                    </a:ln>
+                  </pic:spPr>
+                </pic:pic>
+              </a:graphicData>
+            </a:graphic>
+          </wp:inline>
+        </w:drawing>
+      </w:r>
+      <w:r>
+        <w:rPr>
+          <w:rFonts w:ascii="Arial" w:eastAsia="Arial" w:hAnsi="Arial" w:cs="Arial"/>
+          <w:b/>
+          <w:noProof/>
+          <w:sz w:val="24"/>
+          <w:szCs w:val="24"/>
+          <w:lang w:eastAsia="es-PE"/>
+        </w:rPr>
+        <w:drawing>
+          <wp:inline distT="114300" distB="114300" distL="114300" distR="114300" wp14:anchorId="1674604E" wp14:editId="099F599F">
+            <wp:extent cx="2258378" cy="4486275"/>
+            <wp:effectExtent l="19050" t="19050" r="27940" b="9525"/>
+            <wp:docPr id="4372" name="image40.jpg"/>
+            <wp:cNvGraphicFramePr/>
+            <a:graphic xmlns:a="http://schemas.openxmlformats.org/drawingml/2006/main">
+              <a:graphicData uri="http://schemas.openxmlformats.org/drawingml/2006/picture">
+                <pic:pic xmlns:pic="http://schemas.openxmlformats.org/drawingml/2006/picture">
+                  <pic:nvPicPr>
+                    <pic:cNvPr id="0" name="image40.jpg"/>
+                    <pic:cNvPicPr preferRelativeResize="0"/>
+                  </pic:nvPicPr>
+                  <pic:blipFill>
+                    <a:blip r:embed="rId31"/>
+                    <a:srcRect/>
+                    <a:stretch>
+                      <a:fillRect/>
+                    </a:stretch>
+                  </pic:blipFill>
+                  <pic:spPr>
+                    <a:xfrm>
+                      <a:off x="0" y="0"/>
+                      <a:ext cx="2258378" cy="4486275"/>
+                    </a:xfrm>
+                    <a:prstGeom prst="rect">
+                      <a:avLst/>
+                    </a:prstGeom>
+                    <a:ln>
+                      <a:solidFill>
+                        <a:schemeClr val="tx1"/>
+                      </a:solidFill>
+                    </a:ln>
+                  </pic:spPr>
+                </pic:pic>
+              </a:graphicData>
+            </a:graphic>
+          </wp:inline>
+        </w:drawing>
+      </w:r>
+    </w:p>
+    <w:p>
+      <w:pPr>
+        <w:ind w:left="709"/>
+        <w:jc w:val="center"/>
+        <w:rPr>
+          <w:rFonts w:ascii="Arial" w:eastAsia="Arial" w:hAnsi="Arial" w:cs="Arial"/>
+          <w:b/>
+          <w:sz w:val="24"/>
+          <w:szCs w:val="24"/>
+        </w:rPr>
+      </w:pPr>
+      <w:r>
+        <w:rPr>
+          <w:rFonts w:ascii="Arial" w:eastAsia="Arial" w:hAnsi="Arial" w:cs="Arial"/>
+          <w:b/>
+          <w:noProof/>
+          <w:sz w:val="24"/>
+          <w:szCs w:val="24"/>
+          <w:lang w:eastAsia="es-PE"/>
+        </w:rPr>
+        <w:lastRenderedPageBreak/>
+        <w:drawing>
+          <wp:inline distT="114300" distB="114300" distL="114300" distR="114300" wp14:anchorId="413DCE9A" wp14:editId="7B2BB95E">
+            <wp:extent cx="2257213" cy="4505643"/>
+            <wp:effectExtent l="19050" t="19050" r="10160" b="9525"/>
+            <wp:docPr id="4330" name="image4.jpg"/>
+            <wp:cNvGraphicFramePr/>
+            <a:graphic xmlns:a="http://schemas.openxmlformats.org/drawingml/2006/main">
+              <a:graphicData uri="http://schemas.openxmlformats.org/drawingml/2006/picture">
+                <pic:pic xmlns:pic="http://schemas.openxmlformats.org/drawingml/2006/picture">
+                  <pic:nvPicPr>
+                    <pic:cNvPr id="0" name="image4.jpg"/>
+                    <pic:cNvPicPr preferRelativeResize="0"/>
+                  </pic:nvPicPr>
+                  <pic:blipFill>
+                    <a:blip r:embed="rId32"/>
+                    <a:srcRect/>
+                    <a:stretch>
+                      <a:fillRect/>
+                    </a:stretch>
+                  </pic:blipFill>
+                  <pic:spPr>
+                    <a:xfrm>
+                      <a:off x="0" y="0"/>
+                      <a:ext cx="2257213" cy="4505643"/>
+                    </a:xfrm>
+                    <a:prstGeom prst="rect">
+                      <a:avLst/>
+                    </a:prstGeom>
+                    <a:ln>
+                      <a:solidFill>
+                        <a:schemeClr val="tx1"/>
+                      </a:solidFill>
+                    </a:ln>
+                  </pic:spPr>
+                </pic:pic>
+              </a:graphicData>
+            </a:graphic>
+          </wp:inline>
+        </w:drawing>
+      </w:r>
+      <w:r>
+        <w:rPr>
+          <w:rFonts w:ascii="Arial" w:eastAsia="Arial" w:hAnsi="Arial" w:cs="Arial"/>
+          <w:b/>
+          <w:noProof/>
+          <w:sz w:val="24"/>
+          <w:szCs w:val="24"/>
+          <w:lang w:eastAsia="es-PE"/>
+        </w:rPr>
+        <w:drawing>
+          <wp:inline distT="114300" distB="114300" distL="114300" distR="114300" wp14:anchorId="577339AB" wp14:editId="7A782BF6">
+            <wp:extent cx="2258378" cy="4516755"/>
+            <wp:effectExtent l="19050" t="19050" r="27940" b="17145"/>
+            <wp:docPr id="4373" name="image44.jpg"/>
+            <wp:cNvGraphicFramePr/>
+            <a:graphic xmlns:a="http://schemas.openxmlformats.org/drawingml/2006/main">
+              <a:graphicData uri="http://schemas.openxmlformats.org/drawingml/2006/picture">
+                <pic:pic xmlns:pic="http://schemas.openxmlformats.org/drawingml/2006/picture">
+                  <pic:nvPicPr>
+                    <pic:cNvPr id="0" name="image44.jpg"/>
+                    <pic:cNvPicPr preferRelativeResize="0"/>
+                  </pic:nvPicPr>
+                  <pic:blipFill>
+                    <a:blip r:embed="rId33"/>
+                    <a:srcRect/>
+                    <a:stretch>
+                      <a:fillRect/>
+                    </a:stretch>
+                  </pic:blipFill>
+                  <pic:spPr>
+                    <a:xfrm>
+                      <a:off x="0" y="0"/>
+                      <a:ext cx="2258378" cy="4516755"/>
+                    </a:xfrm>
+                    <a:prstGeom prst="rect">
+                      <a:avLst/>
+                    </a:prstGeom>
+                    <a:ln>
+                      <a:solidFill>
+                        <a:schemeClr val="tx1"/>
+                      </a:solidFill>
+                    </a:ln>
+                  </pic:spPr>
+                </pic:pic>
+              </a:graphicData>
+            </a:graphic>
+          </wp:inline>
+        </w:drawing>
+      </w:r>
+    </w:p>
+    <w:p>
+      <w:pPr>
+        <w:spacing w:line="360" w:lineRule="auto"/>
+        <w:ind w:left="113" w:firstLine="28"/>
+        <w:jc w:val="center"/>
+        <w:rPr>
+          <w:rFonts w:ascii="Arial" w:eastAsia="Arial" w:hAnsi="Arial" w:cs="Arial"/>
+          <w:sz w:val="24"/>
+          <w:szCs w:val="24"/>
+        </w:rPr>
+      </w:pPr>
     </w:p>
     <w:sectPr>
-      <w:headerReference w:type="default" r:id="rId15"/>
-      <w:footerReference w:type="default" r:id="rId16"/>
+      <w:headerReference w:type="default" r:id="rId34"/>
+      <w:footerReference w:type="default" r:id="rId35"/>
       <w:pgSz w:w="11906" w:h="16838"/>
       <w:pgMar w:top="1134" w:right="964" w:bottom="1134" w:left="964" w:header="709" w:footer="709" w:gutter="0"/>
       <w:cols w:space="708"/>
@@ -2764,7 +5316,7 @@
         <w:szCs w:val="24"/>
         <w:lang w:val="es-ES"/>
       </w:rPr>
-      <w:t>5</w:t>
+      <w:t>11</w:t>
     </w:r>
     <w:r>
       <w:rPr>
@@ -2815,7 +5367,7 @@
         <w:szCs w:val="24"/>
         <w:lang w:val="es-ES"/>
       </w:rPr>
-      <w:t>5</w:t>
+      <w:t>16</w:t>
     </w:r>
     <w:r>
       <w:rPr>
@@ -3033,22 +5585,22 @@
               <w:lang w:eastAsia="es-PE"/>
             </w:rPr>
             <w:drawing>
-              <wp:anchor distT="0" distB="0" distL="114300" distR="114300" simplePos="0" relativeHeight="251659264" behindDoc="1" locked="0" layoutInCell="1" allowOverlap="1" wp14:anchorId="02257F43" wp14:editId="35F591CD">
+              <wp:anchor distT="0" distB="0" distL="114300" distR="114300" simplePos="0" relativeHeight="251659264" behindDoc="1" locked="0" layoutInCell="1" allowOverlap="1" wp14:anchorId="732FFFFA" wp14:editId="3A035D2D">
                 <wp:simplePos x="0" y="0"/>
                 <wp:positionH relativeFrom="column">
-                  <wp:posOffset>511810</wp:posOffset>
+                  <wp:posOffset>496570</wp:posOffset>
                 </wp:positionH>
                 <wp:positionV relativeFrom="paragraph">
-                  <wp:posOffset>30480</wp:posOffset>
+                  <wp:posOffset>-4445</wp:posOffset>
                 </wp:positionV>
-                <wp:extent cx="678180" cy="538480"/>
-                <wp:effectExtent l="0" t="0" r="7620" b="0"/>
+                <wp:extent cx="716280" cy="546100"/>
+                <wp:effectExtent l="0" t="0" r="7620" b="6350"/>
                 <wp:wrapTight wrapText="bothSides">
                   <wp:wrapPolygon edited="0">
                     <wp:start x="0" y="0"/>
-                    <wp:lineTo x="0" y="20632"/>
-                    <wp:lineTo x="21236" y="20632"/>
-                    <wp:lineTo x="21236" y="0"/>
+                    <wp:lineTo x="0" y="21098"/>
+                    <wp:lineTo x="21255" y="21098"/>
+                    <wp:lineTo x="21255" y="0"/>
                     <wp:lineTo x="0" y="0"/>
                   </wp:wrapPolygon>
                 </wp:wrapTight>
@@ -3077,7 +5629,7 @@
                       <pic:spPr>
                         <a:xfrm>
                           <a:off x="0" y="0"/>
-                          <a:ext cx="678180" cy="538480"/>
+                          <a:ext cx="716280" cy="546100"/>
                         </a:xfrm>
                         <a:prstGeom prst="rect">
                           <a:avLst/>
@@ -3193,7 +5745,7 @@
               <w:sz w:val="14"/>
               <w:szCs w:val="16"/>
             </w:rPr>
-            <w:t>Versión: 2</w:t>
+            <w:t>Versión: 3</w:t>
           </w:r>
           <w:r>
             <w:rPr>
@@ -3720,6 +6272,92 @@
     </w:lvl>
   </w:abstractNum>
   <w:abstractNum w:abstractNumId="5" w15:restartNumberingAfterBreak="0">
+    <w:nsid w:val="17A7282C"/>
+    <w:multiLevelType w:val="multilevel"/>
+    <w:tmpl w:val="9FBA3E9C"/>
+    <w:lvl w:ilvl="0">
+      <w:start w:val="2"/>
+      <w:numFmt w:val="decimal"/>
+      <w:lvlText w:val="%1."/>
+      <w:lvlJc w:val="left"/>
+      <w:pPr>
+        <w:ind w:left="390" w:hanging="390"/>
+      </w:pPr>
+    </w:lvl>
+    <w:lvl w:ilvl="1">
+      <w:start w:val="1"/>
+      <w:numFmt w:val="decimal"/>
+      <w:lvlText w:val="%1.%2."/>
+      <w:lvlJc w:val="left"/>
+      <w:pPr>
+        <w:ind w:left="862" w:hanging="720"/>
+      </w:pPr>
+    </w:lvl>
+    <w:lvl w:ilvl="2">
+      <w:start w:val="1"/>
+      <w:numFmt w:val="decimal"/>
+      <w:lvlText w:val="%1.%2.%3."/>
+      <w:lvlJc w:val="left"/>
+      <w:pPr>
+        <w:ind w:left="720" w:hanging="720"/>
+      </w:pPr>
+    </w:lvl>
+    <w:lvl w:ilvl="3">
+      <w:start w:val="1"/>
+      <w:numFmt w:val="decimal"/>
+      <w:lvlText w:val="%1.%2.%3.%4."/>
+      <w:lvlJc w:val="left"/>
+      <w:pPr>
+        <w:ind w:left="1080" w:hanging="1080"/>
+      </w:pPr>
+    </w:lvl>
+    <w:lvl w:ilvl="4">
+      <w:start w:val="1"/>
+      <w:numFmt w:val="decimal"/>
+      <w:lvlText w:val="%1.%2.%3.%4.%5."/>
+      <w:lvlJc w:val="left"/>
+      <w:pPr>
+        <w:ind w:left="1080" w:hanging="1080"/>
+      </w:pPr>
+    </w:lvl>
+    <w:lvl w:ilvl="5">
+      <w:start w:val="1"/>
+      <w:numFmt w:val="decimal"/>
+      <w:lvlText w:val="%1.%2.%3.%4.%5.%6."/>
+      <w:lvlJc w:val="left"/>
+      <w:pPr>
+        <w:ind w:left="1440" w:hanging="1440"/>
+      </w:pPr>
+    </w:lvl>
+    <w:lvl w:ilvl="6">
+      <w:start w:val="1"/>
+      <w:numFmt w:val="decimal"/>
+      <w:lvlText w:val="%1.%2.%3.%4.%5.%6.%7."/>
+      <w:lvlJc w:val="left"/>
+      <w:pPr>
+        <w:ind w:left="1440" w:hanging="1440"/>
+      </w:pPr>
+    </w:lvl>
+    <w:lvl w:ilvl="7">
+      <w:start w:val="1"/>
+      <w:numFmt w:val="decimal"/>
+      <w:lvlText w:val="%1.%2.%3.%4.%5.%6.%7.%8."/>
+      <w:lvlJc w:val="left"/>
+      <w:pPr>
+        <w:ind w:left="1800" w:hanging="1800"/>
+      </w:pPr>
+    </w:lvl>
+    <w:lvl w:ilvl="8">
+      <w:start w:val="1"/>
+      <w:numFmt w:val="decimal"/>
+      <w:lvlText w:val="%1.%2.%3.%4.%5.%6.%7.%8.%9."/>
+      <w:lvlJc w:val="left"/>
+      <w:pPr>
+        <w:ind w:left="2160" w:hanging="2160"/>
+      </w:pPr>
+    </w:lvl>
+  </w:abstractNum>
+  <w:abstractNum w:abstractNumId="6" w15:restartNumberingAfterBreak="0">
     <w:nsid w:val="19C66962"/>
     <w:multiLevelType w:val="hybridMultilevel"/>
     <w:tmpl w:val="5A002860"/>
@@ -3832,7 +6470,7 @@
       </w:rPr>
     </w:lvl>
   </w:abstractNum>
-  <w:abstractNum w:abstractNumId="6" w15:restartNumberingAfterBreak="0">
+  <w:abstractNum w:abstractNumId="7" w15:restartNumberingAfterBreak="0">
     <w:nsid w:val="1DC71AB1"/>
     <w:multiLevelType w:val="hybridMultilevel"/>
     <w:tmpl w:val="0616C0B2"/>
@@ -3924,7 +6562,7 @@
       </w:pPr>
     </w:lvl>
   </w:abstractNum>
-  <w:abstractNum w:abstractNumId="7" w15:restartNumberingAfterBreak="0">
+  <w:abstractNum w:abstractNumId="8" w15:restartNumberingAfterBreak="0">
     <w:nsid w:val="1F25192F"/>
     <w:multiLevelType w:val="hybridMultilevel"/>
     <w:tmpl w:val="0616C0B2"/>
@@ -4016,7 +6654,7 @@
       </w:pPr>
     </w:lvl>
   </w:abstractNum>
-  <w:abstractNum w:abstractNumId="8" w15:restartNumberingAfterBreak="0">
+  <w:abstractNum w:abstractNumId="9" w15:restartNumberingAfterBreak="0">
     <w:nsid w:val="20452A8B"/>
     <w:multiLevelType w:val="hybridMultilevel"/>
     <w:tmpl w:val="035A0170"/>
@@ -4108,7 +6746,7 @@
       </w:pPr>
     </w:lvl>
   </w:abstractNum>
-  <w:abstractNum w:abstractNumId="9" w15:restartNumberingAfterBreak="0">
+  <w:abstractNum w:abstractNumId="10" w15:restartNumberingAfterBreak="0">
     <w:nsid w:val="21DF1A7E"/>
     <w:multiLevelType w:val="hybridMultilevel"/>
     <w:tmpl w:val="2C82D8F8"/>
@@ -4200,7 +6838,7 @@
       </w:pPr>
     </w:lvl>
   </w:abstractNum>
-  <w:abstractNum w:abstractNumId="10" w15:restartNumberingAfterBreak="0">
+  <w:abstractNum w:abstractNumId="11" w15:restartNumberingAfterBreak="0">
     <w:nsid w:val="225540D4"/>
     <w:multiLevelType w:val="hybridMultilevel"/>
     <w:tmpl w:val="0616C0B2"/>
@@ -4292,7 +6930,7 @@
       </w:pPr>
     </w:lvl>
   </w:abstractNum>
-  <w:abstractNum w:abstractNumId="11" w15:restartNumberingAfterBreak="0">
+  <w:abstractNum w:abstractNumId="12" w15:restartNumberingAfterBreak="0">
     <w:nsid w:val="23A81707"/>
     <w:multiLevelType w:val="multilevel"/>
     <w:tmpl w:val="24923FE2"/>
@@ -4405,7 +7043,7 @@
       </w:rPr>
     </w:lvl>
   </w:abstractNum>
-  <w:abstractNum w:abstractNumId="12" w15:restartNumberingAfterBreak="0">
+  <w:abstractNum w:abstractNumId="13" w15:restartNumberingAfterBreak="0">
     <w:nsid w:val="25CE7D7F"/>
     <w:multiLevelType w:val="hybridMultilevel"/>
     <w:tmpl w:val="6C9E6876"/>
@@ -4518,7 +7156,7 @@
       </w:rPr>
     </w:lvl>
   </w:abstractNum>
-  <w:abstractNum w:abstractNumId="13" w15:restartNumberingAfterBreak="0">
+  <w:abstractNum w:abstractNumId="14" w15:restartNumberingAfterBreak="0">
     <w:nsid w:val="26500231"/>
     <w:multiLevelType w:val="hybridMultilevel"/>
     <w:tmpl w:val="165C34CE"/>
@@ -4631,7 +7269,7 @@
       </w:rPr>
     </w:lvl>
   </w:abstractNum>
-  <w:abstractNum w:abstractNumId="14" w15:restartNumberingAfterBreak="0">
+  <w:abstractNum w:abstractNumId="15" w15:restartNumberingAfterBreak="0">
     <w:nsid w:val="298E5BE1"/>
     <w:multiLevelType w:val="multilevel"/>
     <w:tmpl w:val="21089816"/>
@@ -4745,7 +7383,7 @@
       </w:rPr>
     </w:lvl>
   </w:abstractNum>
-  <w:abstractNum w:abstractNumId="15" w15:restartNumberingAfterBreak="0">
+  <w:abstractNum w:abstractNumId="16" w15:restartNumberingAfterBreak="0">
     <w:nsid w:val="29A960FA"/>
     <w:multiLevelType w:val="hybridMultilevel"/>
     <w:tmpl w:val="35020BB4"/>
@@ -4858,7 +7496,7 @@
       </w:rPr>
     </w:lvl>
   </w:abstractNum>
-  <w:abstractNum w:abstractNumId="16" w15:restartNumberingAfterBreak="0">
+  <w:abstractNum w:abstractNumId="17" w15:restartNumberingAfterBreak="0">
     <w:nsid w:val="2A827B09"/>
     <w:multiLevelType w:val="hybridMultilevel"/>
     <w:tmpl w:val="8AB0E3E4"/>
@@ -4944,7 +7582,7 @@
       </w:pPr>
     </w:lvl>
   </w:abstractNum>
-  <w:abstractNum w:abstractNumId="17" w15:restartNumberingAfterBreak="0">
+  <w:abstractNum w:abstractNumId="18" w15:restartNumberingAfterBreak="0">
     <w:nsid w:val="2E900A40"/>
     <w:multiLevelType w:val="hybridMultilevel"/>
     <w:tmpl w:val="7BBAFE34"/>
@@ -5036,7 +7674,7 @@
       </w:pPr>
     </w:lvl>
   </w:abstractNum>
-  <w:abstractNum w:abstractNumId="18" w15:restartNumberingAfterBreak="0">
+  <w:abstractNum w:abstractNumId="19" w15:restartNumberingAfterBreak="0">
     <w:nsid w:val="2E901448"/>
     <w:multiLevelType w:val="multilevel"/>
     <w:tmpl w:val="630074D4"/>
@@ -5122,7 +7760,7 @@
       </w:pPr>
     </w:lvl>
   </w:abstractNum>
-  <w:abstractNum w:abstractNumId="19" w15:restartNumberingAfterBreak="0">
+  <w:abstractNum w:abstractNumId="20" w15:restartNumberingAfterBreak="0">
     <w:nsid w:val="3EDD7796"/>
     <w:multiLevelType w:val="hybridMultilevel"/>
     <w:tmpl w:val="035A0170"/>
@@ -5214,7 +7852,7 @@
       </w:pPr>
     </w:lvl>
   </w:abstractNum>
-  <w:abstractNum w:abstractNumId="20" w15:restartNumberingAfterBreak="0">
+  <w:abstractNum w:abstractNumId="21" w15:restartNumberingAfterBreak="0">
     <w:nsid w:val="43375858"/>
     <w:multiLevelType w:val="hybridMultilevel"/>
     <w:tmpl w:val="F8F6BBC2"/>
@@ -5327,7 +7965,7 @@
       </w:rPr>
     </w:lvl>
   </w:abstractNum>
-  <w:abstractNum w:abstractNumId="21" w15:restartNumberingAfterBreak="0">
+  <w:abstractNum w:abstractNumId="22" w15:restartNumberingAfterBreak="0">
     <w:nsid w:val="450A4DA4"/>
     <w:multiLevelType w:val="hybridMultilevel"/>
     <w:tmpl w:val="1EAE4DF6"/>
@@ -5419,7 +8057,7 @@
       </w:pPr>
     </w:lvl>
   </w:abstractNum>
-  <w:abstractNum w:abstractNumId="22" w15:restartNumberingAfterBreak="0">
+  <w:abstractNum w:abstractNumId="23" w15:restartNumberingAfterBreak="0">
     <w:nsid w:val="45905F78"/>
     <w:multiLevelType w:val="hybridMultilevel"/>
     <w:tmpl w:val="0616C0B2"/>
@@ -5511,7 +8149,7 @@
       </w:pPr>
     </w:lvl>
   </w:abstractNum>
-  <w:abstractNum w:abstractNumId="23" w15:restartNumberingAfterBreak="0">
+  <w:abstractNum w:abstractNumId="24" w15:restartNumberingAfterBreak="0">
     <w:nsid w:val="4DC70DF6"/>
     <w:multiLevelType w:val="hybridMultilevel"/>
     <w:tmpl w:val="56AECA6E"/>
@@ -5623,7 +8261,7 @@
       </w:rPr>
     </w:lvl>
   </w:abstractNum>
-  <w:abstractNum w:abstractNumId="24" w15:restartNumberingAfterBreak="0">
+  <w:abstractNum w:abstractNumId="25" w15:restartNumberingAfterBreak="0">
     <w:nsid w:val="50225FE3"/>
     <w:multiLevelType w:val="hybridMultilevel"/>
     <w:tmpl w:val="1EAE4DF6"/>
@@ -5715,7 +8353,7 @@
       </w:pPr>
     </w:lvl>
   </w:abstractNum>
-  <w:abstractNum w:abstractNumId="25" w15:restartNumberingAfterBreak="0">
+  <w:abstractNum w:abstractNumId="26" w15:restartNumberingAfterBreak="0">
     <w:nsid w:val="53A5344B"/>
     <w:multiLevelType w:val="hybridMultilevel"/>
     <w:tmpl w:val="0616C0B2"/>
@@ -5807,7 +8445,7 @@
       </w:pPr>
     </w:lvl>
   </w:abstractNum>
-  <w:abstractNum w:abstractNumId="26" w15:restartNumberingAfterBreak="0">
+  <w:abstractNum w:abstractNumId="27" w15:restartNumberingAfterBreak="0">
     <w:nsid w:val="57A34A9F"/>
     <w:multiLevelType w:val="hybridMultilevel"/>
     <w:tmpl w:val="2C82D8F8"/>
@@ -5899,7 +8537,7 @@
       </w:pPr>
     </w:lvl>
   </w:abstractNum>
-  <w:abstractNum w:abstractNumId="27" w15:restartNumberingAfterBreak="0">
+  <w:abstractNum w:abstractNumId="28" w15:restartNumberingAfterBreak="0">
     <w:nsid w:val="58EE7B1E"/>
     <w:multiLevelType w:val="hybridMultilevel"/>
     <w:tmpl w:val="0616C0B2"/>
@@ -5991,7 +8629,7 @@
       </w:pPr>
     </w:lvl>
   </w:abstractNum>
-  <w:abstractNum w:abstractNumId="28" w15:restartNumberingAfterBreak="0">
+  <w:abstractNum w:abstractNumId="29" w15:restartNumberingAfterBreak="0">
     <w:nsid w:val="5C347B3B"/>
     <w:multiLevelType w:val="hybridMultilevel"/>
     <w:tmpl w:val="D408C960"/>
@@ -6104,7 +8742,7 @@
       </w:rPr>
     </w:lvl>
   </w:abstractNum>
-  <w:abstractNum w:abstractNumId="29" w15:restartNumberingAfterBreak="0">
+  <w:abstractNum w:abstractNumId="30" w15:restartNumberingAfterBreak="0">
     <w:nsid w:val="62440EE8"/>
     <w:multiLevelType w:val="hybridMultilevel"/>
     <w:tmpl w:val="2C82D8F8"/>
@@ -6196,7 +8834,7 @@
       </w:pPr>
     </w:lvl>
   </w:abstractNum>
-  <w:abstractNum w:abstractNumId="30" w15:restartNumberingAfterBreak="0">
+  <w:abstractNum w:abstractNumId="31" w15:restartNumberingAfterBreak="0">
     <w:nsid w:val="65C46205"/>
     <w:multiLevelType w:val="hybridMultilevel"/>
     <w:tmpl w:val="5C26B9C8"/>
@@ -6310,7 +8948,7 @@
       </w:rPr>
     </w:lvl>
   </w:abstractNum>
-  <w:abstractNum w:abstractNumId="31" w15:restartNumberingAfterBreak="0">
+  <w:abstractNum w:abstractNumId="32" w15:restartNumberingAfterBreak="0">
     <w:nsid w:val="6A662632"/>
     <w:multiLevelType w:val="hybridMultilevel"/>
     <w:tmpl w:val="2C82D8F8"/>
@@ -6402,7 +9040,7 @@
       </w:pPr>
     </w:lvl>
   </w:abstractNum>
-  <w:abstractNum w:abstractNumId="32" w15:restartNumberingAfterBreak="0">
+  <w:abstractNum w:abstractNumId="33" w15:restartNumberingAfterBreak="0">
     <w:nsid w:val="6CF37F44"/>
     <w:multiLevelType w:val="hybridMultilevel"/>
     <w:tmpl w:val="2C82D8F8"/>
@@ -6494,7 +9132,7 @@
       </w:pPr>
     </w:lvl>
   </w:abstractNum>
-  <w:abstractNum w:abstractNumId="33" w15:restartNumberingAfterBreak="0">
+  <w:abstractNum w:abstractNumId="34" w15:restartNumberingAfterBreak="0">
     <w:nsid w:val="6D2D24A4"/>
     <w:multiLevelType w:val="hybridMultilevel"/>
     <w:tmpl w:val="A1D61F46"/>
@@ -6607,7 +9245,7 @@
       </w:rPr>
     </w:lvl>
   </w:abstractNum>
-  <w:abstractNum w:abstractNumId="34" w15:restartNumberingAfterBreak="0">
+  <w:abstractNum w:abstractNumId="35" w15:restartNumberingAfterBreak="0">
     <w:nsid w:val="70694D73"/>
     <w:multiLevelType w:val="hybridMultilevel"/>
     <w:tmpl w:val="2C82D8F8"/>
@@ -6699,7 +9337,7 @@
       </w:pPr>
     </w:lvl>
   </w:abstractNum>
-  <w:abstractNum w:abstractNumId="35" w15:restartNumberingAfterBreak="0">
+  <w:abstractNum w:abstractNumId="36" w15:restartNumberingAfterBreak="0">
     <w:nsid w:val="7AC707EF"/>
     <w:multiLevelType w:val="multilevel"/>
     <w:tmpl w:val="EDB84C66"/>
@@ -6794,7 +9432,7 @@
       </w:pPr>
     </w:lvl>
   </w:abstractNum>
-  <w:abstractNum w:abstractNumId="36" w15:restartNumberingAfterBreak="0">
+  <w:abstractNum w:abstractNumId="37" w15:restartNumberingAfterBreak="0">
     <w:nsid w:val="7CA33A3F"/>
     <w:multiLevelType w:val="hybridMultilevel"/>
     <w:tmpl w:val="0616C0B2"/>
@@ -6886,7 +9524,7 @@
       </w:pPr>
     </w:lvl>
   </w:abstractNum>
-  <w:abstractNum w:abstractNumId="37" w15:restartNumberingAfterBreak="0">
+  <w:abstractNum w:abstractNumId="38" w15:restartNumberingAfterBreak="0">
     <w:nsid w:val="7D173B42"/>
     <w:multiLevelType w:val="multilevel"/>
     <w:tmpl w:val="280A001F"/>
@@ -6973,118 +9611,121 @@
     </w:lvl>
   </w:abstractNum>
   <w:num w:numId="1">
-    <w:abstractNumId w:val="35"/>
+    <w:abstractNumId w:val="36"/>
   </w:num>
   <w:num w:numId="2">
+    <w:abstractNumId w:val="17"/>
+  </w:num>
+  <w:num w:numId="3">
+    <w:abstractNumId w:val="38"/>
+  </w:num>
+  <w:num w:numId="4">
+    <w:abstractNumId w:val="29"/>
+  </w:num>
+  <w:num w:numId="5">
     <w:abstractNumId w:val="16"/>
   </w:num>
-  <w:num w:numId="3">
+  <w:num w:numId="6">
+    <w:abstractNumId w:val="13"/>
+  </w:num>
+  <w:num w:numId="7">
+    <w:abstractNumId w:val="21"/>
+  </w:num>
+  <w:num w:numId="8">
+    <w:abstractNumId w:val="6"/>
+  </w:num>
+  <w:num w:numId="9">
+    <w:abstractNumId w:val="20"/>
+  </w:num>
+  <w:num w:numId="10">
+    <w:abstractNumId w:val="28"/>
+  </w:num>
+  <w:num w:numId="11">
     <w:abstractNumId w:val="37"/>
   </w:num>
-  <w:num w:numId="4">
-    <w:abstractNumId w:val="28"/>
-  </w:num>
-  <w:num w:numId="5">
-    <w:abstractNumId w:val="15"/>
-  </w:num>
-  <w:num w:numId="6">
-    <w:abstractNumId w:val="12"/>
-  </w:num>
-  <w:num w:numId="7">
-    <w:abstractNumId w:val="20"/>
-  </w:num>
-  <w:num w:numId="8">
-    <w:abstractNumId w:val="5"/>
-  </w:num>
-  <w:num w:numId="9">
-    <w:abstractNumId w:val="19"/>
-  </w:num>
-  <w:num w:numId="10">
-    <w:abstractNumId w:val="27"/>
-  </w:num>
-  <w:num w:numId="11">
-    <w:abstractNumId w:val="36"/>
-  </w:num>
   <w:num w:numId="12">
-    <w:abstractNumId w:val="30"/>
+    <w:abstractNumId w:val="31"/>
   </w:num>
   <w:num w:numId="13">
     <w:abstractNumId w:val="4"/>
   </w:num>
   <w:num w:numId="14">
-    <w:abstractNumId w:val="13"/>
+    <w:abstractNumId w:val="14"/>
   </w:num>
   <w:num w:numId="15">
-    <w:abstractNumId w:val="33"/>
+    <w:abstractNumId w:val="34"/>
   </w:num>
   <w:num w:numId="16">
-    <w:abstractNumId w:val="23"/>
+    <w:abstractNumId w:val="24"/>
   </w:num>
   <w:num w:numId="17">
-    <w:abstractNumId w:val="24"/>
+    <w:abstractNumId w:val="25"/>
   </w:num>
   <w:num w:numId="18">
-    <w:abstractNumId w:val="21"/>
+    <w:abstractNumId w:val="22"/>
   </w:num>
   <w:num w:numId="19">
-    <w:abstractNumId w:val="9"/>
+    <w:abstractNumId w:val="10"/>
   </w:num>
   <w:num w:numId="20">
     <w:abstractNumId w:val="0"/>
   </w:num>
   <w:num w:numId="21">
-    <w:abstractNumId w:val="17"/>
+    <w:abstractNumId w:val="18"/>
   </w:num>
   <w:num w:numId="22">
-    <w:abstractNumId w:val="22"/>
+    <w:abstractNumId w:val="23"/>
   </w:num>
   <w:num w:numId="23">
-    <w:abstractNumId w:val="25"/>
+    <w:abstractNumId w:val="26"/>
   </w:num>
   <w:num w:numId="24">
-    <w:abstractNumId w:val="6"/>
+    <w:abstractNumId w:val="7"/>
   </w:num>
   <w:num w:numId="25">
-    <w:abstractNumId w:val="8"/>
+    <w:abstractNumId w:val="9"/>
   </w:num>
   <w:num w:numId="26">
-    <w:abstractNumId w:val="7"/>
+    <w:abstractNumId w:val="8"/>
   </w:num>
   <w:num w:numId="27">
     <w:abstractNumId w:val="3"/>
   </w:num>
   <w:num w:numId="28">
-    <w:abstractNumId w:val="10"/>
+    <w:abstractNumId w:val="11"/>
   </w:num>
   <w:num w:numId="29">
-    <w:abstractNumId w:val="26"/>
+    <w:abstractNumId w:val="27"/>
   </w:num>
   <w:num w:numId="30">
-    <w:abstractNumId w:val="34"/>
+    <w:abstractNumId w:val="35"/>
   </w:num>
   <w:num w:numId="31">
     <w:abstractNumId w:val="2"/>
   </w:num>
   <w:num w:numId="32">
-    <w:abstractNumId w:val="32"/>
+    <w:abstractNumId w:val="33"/>
   </w:num>
   <w:num w:numId="33">
-    <w:abstractNumId w:val="31"/>
+    <w:abstractNumId w:val="32"/>
   </w:num>
   <w:num w:numId="34">
     <w:abstractNumId w:val="1"/>
   </w:num>
   <w:num w:numId="35">
-    <w:abstractNumId w:val="29"/>
+    <w:abstractNumId w:val="30"/>
   </w:num>
   <w:num w:numId="36">
-    <w:abstractNumId w:val="18"/>
+    <w:abstractNumId w:val="19"/>
   </w:num>
   <w:num w:numId="37">
-    <w:abstractNumId w:val="11"/>
+    <w:abstractNumId w:val="12"/>
   </w:num>
   <w:num w:numId="38">
-    <w:abstractNumId w:val="14"/>
+    <w:abstractNumId w:val="15"/>
+  </w:num>
+  <w:num w:numId="39">
+    <w:abstractNumId w:val="5"/>
   </w:num>
   <w:numIdMacAtCleanup w:val="34"/>
 </w:numbering>
@@ -8528,7 +11169,7 @@
 </file>
 
 <file path=customXml/itemProps1.xml><?xml version="1.0" encoding="utf-8"?>
-<ds:datastoreItem xmlns:ds="http://schemas.openxmlformats.org/officeDocument/2006/customXml" ds:itemID="{8497EFE4-B865-4B9B-AD8E-8C3B58C2B466}">
+<ds:datastoreItem xmlns:ds="http://schemas.openxmlformats.org/officeDocument/2006/customXml" ds:itemID="{6F46CEF6-1400-40CA-AEDE-7579402FD898}">
   <ds:schemaRefs>
     <ds:schemaRef ds:uri="http://schemas.openxmlformats.org/officeDocument/2006/bibliography"/>
   </ds:schemaRefs>

</xml_diff>